<commit_message>
20201203 add the 38kHz pwm generate function
</commit_message>
<xml_diff>
--- a/readme.docx
+++ b/readme.docx
@@ -14,12 +14,65 @@
     </w:p>
     <w:p>
       <w:r>
-        <w:t>When i finished it ,i will leave byd and find a new job</w:t>
-      </w:r>
-    </w:p>
-    <w:p>
-      <w:r>
-        <w:t>And i hope i can find some one that time</w:t>
+        <w:t xml:space="preserve">When </w:t>
+      </w:r>
+      <w:proofErr w:type="spellStart"/>
+      <w:r>
+        <w:t>i</w:t>
+      </w:r>
+      <w:proofErr w:type="spellEnd"/>
+      <w:r>
+        <w:t xml:space="preserve"> finished </w:t>
+      </w:r>
+      <w:proofErr w:type="gramStart"/>
+      <w:r>
+        <w:t>it ,</w:t>
+      </w:r>
+      <w:proofErr w:type="spellStart"/>
+      <w:r>
+        <w:t>i</w:t>
+      </w:r>
+      <w:proofErr w:type="spellEnd"/>
+      <w:proofErr w:type="gramEnd"/>
+      <w:r>
+        <w:t xml:space="preserve"> will leave </w:t>
+      </w:r>
+      <w:proofErr w:type="spellStart"/>
+      <w:r>
+        <w:t>byd</w:t>
+      </w:r>
+      <w:proofErr w:type="spellEnd"/>
+      <w:r>
+        <w:t xml:space="preserve"> and find a new job</w:t>
+      </w:r>
+    </w:p>
+    <w:p>
+      <w:r>
+        <w:t xml:space="preserve">And </w:t>
+      </w:r>
+      <w:proofErr w:type="spellStart"/>
+      <w:r>
+        <w:t>i</w:t>
+      </w:r>
+      <w:proofErr w:type="spellEnd"/>
+      <w:r>
+        <w:t xml:space="preserve"> hope </w:t>
+      </w:r>
+      <w:proofErr w:type="spellStart"/>
+      <w:r>
+        <w:t>i</w:t>
+      </w:r>
+      <w:proofErr w:type="spellEnd"/>
+      <w:r>
+        <w:t xml:space="preserve"> can find </w:t>
+      </w:r>
+      <w:proofErr w:type="spellStart"/>
+      <w:r>
+        <w:t>some one</w:t>
+      </w:r>
+      <w:proofErr w:type="spellEnd"/>
+      <w:r>
+        <w:t xml:space="preserve"> that time</w:t>
       </w:r>
     </w:p>
     <w:p>
@@ -88,7 +141,15 @@
     <w:p>
       <w:r>
         <w:tab/>
-        <w:t>1.串口调试工具的问题，傻逼工具打开后不能关闭，导致串口占用，使得不能接收数据。</w:t>
+        <w:t>1.串口调试工具的问题，</w:t>
+      </w:r>
+      <w:proofErr w:type="gramStart"/>
+      <w:r>
+        <w:t>傻逼工具</w:t>
+      </w:r>
+      <w:proofErr w:type="gramEnd"/>
+      <w:r>
+        <w:t>打开后不能关闭，导致串口占用，使得不能接收数据。</w:t>
       </w:r>
     </w:p>
     <w:p>
@@ -111,13 +172,61 @@
     <w:p>
       <w:r>
         <w:tab/>
-        <w:t>1.按理说，使用ST_LINK下载程序之后，不需要重新上电程序也能正常跑起来，但现在似乎不符合常理。</w:t>
-      </w:r>
-    </w:p>
-    <w:p>
-      <w:r>
-        <w:tab/>
-        <w:t>2.代码设置为先printf("hhhh"),之后while(1)间隔半秒输出hhhhi++,上电之后，按理说,程序已经开始跑起来了，在点击调试助手打开串口通道的过程中，log应该进入i++阶段的输出了，但每次都是打开串口通道，才开始输出 hhhh\hhhh0\hhhh1...</w:t>
+        <w:t>1.按理说，使用ST_LINK下载程序之后，不需要重新上</w:t>
+      </w:r>
+      <w:proofErr w:type="gramStart"/>
+      <w:r>
+        <w:t>电程序</w:t>
+      </w:r>
+      <w:proofErr w:type="gramEnd"/>
+      <w:r>
+        <w:t>也能正常跑起来，但现在似乎不符合常理。</w:t>
+      </w:r>
+    </w:p>
+    <w:p>
+      <w:r>
+        <w:tab/>
+        <w:t>2.代码设置为先</w:t>
+      </w:r>
+      <w:proofErr w:type="spellStart"/>
+      <w:r>
+        <w:t>printf</w:t>
+      </w:r>
+      <w:proofErr w:type="spellEnd"/>
+      <w:r>
+        <w:t>("</w:t>
+      </w:r>
+      <w:proofErr w:type="spellStart"/>
+      <w:r>
+        <w:t>hhhh</w:t>
+      </w:r>
+      <w:proofErr w:type="spellEnd"/>
+      <w:r>
+        <w:t>"),之后while(1)间隔半秒输出</w:t>
+      </w:r>
+      <w:proofErr w:type="spellStart"/>
+      <w:r>
+        <w:t>hhhhi</w:t>
+      </w:r>
+      <w:proofErr w:type="spellEnd"/>
+      <w:r>
+        <w:t>++,上电之后，按理说,程序已经开始跑起来了，在点击调试助手打开串口通道的过程中，log应该进入</w:t>
+      </w:r>
+      <w:proofErr w:type="spellStart"/>
+      <w:r>
+        <w:t>i</w:t>
+      </w:r>
+      <w:proofErr w:type="spellEnd"/>
+      <w:r>
+        <w:t xml:space="preserve">++阶段的输出了，但每次都是打开串口通道，才开始输出 </w:t>
+      </w:r>
+      <w:proofErr w:type="spellStart"/>
+      <w:r>
+        <w:t>hhhh</w:t>
+      </w:r>
+      <w:proofErr w:type="spellEnd"/>
+      <w:r>
+        <w:t>\hhhh0\hhhh1...</w:t>
       </w:r>
     </w:p>
     <w:p>
@@ -190,20 +299,59 @@
     <w:p>
       <w:r>
         <w:tab/>
-        <w:t>上传github:</w:t>
-      </w:r>
-    </w:p>
-    <w:p>
-      <w:r>
-        <w:tab/>
-        <w:t>1.添加ssh,创建github代码仓</w:t>
-      </w:r>
-    </w:p>
-    <w:p>
-      <w:r>
-        <w:tab/>
-        <w:t>2.git remote add origin git@github.com:michaelliao/learngit.git</w:t>
-      </w:r>
+        <w:t>上传</w:t>
+      </w:r>
+      <w:proofErr w:type="spellStart"/>
+      <w:r>
+        <w:t>github</w:t>
+      </w:r>
+      <w:proofErr w:type="spellEnd"/>
+      <w:r>
+        <w:t>:</w:t>
+      </w:r>
+    </w:p>
+    <w:p>
+      <w:r>
+        <w:tab/>
+        <w:t>1.添加</w:t>
+      </w:r>
+      <w:proofErr w:type="spellStart"/>
+      <w:r>
+        <w:t>ssh</w:t>
+      </w:r>
+      <w:proofErr w:type="spellEnd"/>
+      <w:r>
+        <w:t>,创建</w:t>
+      </w:r>
+      <w:proofErr w:type="spellStart"/>
+      <w:r>
+        <w:t>github</w:t>
+      </w:r>
+      <w:proofErr w:type="spellEnd"/>
+      <w:r>
+        <w:t>代码仓</w:t>
+      </w:r>
+    </w:p>
+    <w:p>
+      <w:r>
+        <w:tab/>
+        <w:t xml:space="preserve">2.git remote add origin </w:t>
+      </w:r>
+      <w:proofErr w:type="spellStart"/>
+      <w:proofErr w:type="gramStart"/>
+      <w:r>
+        <w:t>git@github.com:michaelliao</w:t>
+      </w:r>
+      <w:proofErr w:type="spellEnd"/>
+      <w:r>
+        <w:t>/</w:t>
+      </w:r>
+      <w:proofErr w:type="spellStart"/>
+      <w:r>
+        <w:t>learngit.git</w:t>
+      </w:r>
+      <w:proofErr w:type="spellEnd"/>
+      <w:proofErr w:type="gramEnd"/>
     </w:p>
     <w:p>
       <w:r>
@@ -480,15 +628,39 @@
     </w:p>
     <w:p>
       <w:r>
-        <w:t xml:space="preserve">    3.将上述问题修正之后，进行CAN报文发送，串口数据显示，前三帧数据发送正常，从第四帧开始提示发送错误，修正Can_Handle.Init.NART=ENABLE，使能禁止报文自动重传功能，应该是发送的报文每一帧都是一样的，导致CAN的三个mailbox一致，再次发</w:t>
-      </w:r>
-    </w:p>
-    <w:p>
-      <w:r>
-        <w:rPr>
-          <w:rFonts w:hint="eastAsia"/>
-        </w:rPr>
-        <w:t>送相同的报文时禁止自动重传，导致发送失败。</w:t>
+        <w:t xml:space="preserve">    3.将上述问题修正之后，进行CAN报文发送，串口数据显示，前三帧数据发送正常，从第四帧开始提示发送错误，修正</w:t>
+      </w:r>
+      <w:proofErr w:type="spellStart"/>
+      <w:r>
+        <w:t>Can_Handle.Init.NART</w:t>
+      </w:r>
+      <w:proofErr w:type="spellEnd"/>
+      <w:r>
+        <w:t>=ENABLE，使能禁止报文自动重传功能，应该是发送的</w:t>
+      </w:r>
+      <w:proofErr w:type="gramStart"/>
+      <w:r>
+        <w:t>报文每</w:t>
+      </w:r>
+      <w:proofErr w:type="gramEnd"/>
+      <w:r>
+        <w:t>一帧都是一样的，导致CAN的三个mailbox一致，再次发</w:t>
+      </w:r>
+    </w:p>
+    <w:p>
+      <w:proofErr w:type="gramStart"/>
+      <w:r>
+        <w:rPr>
+          <w:rFonts w:hint="eastAsia"/>
+        </w:rPr>
+        <w:t>送相同</w:t>
+      </w:r>
+      <w:proofErr w:type="gramEnd"/>
+      <w:r>
+        <w:rPr>
+          <w:rFonts w:hint="eastAsia"/>
+        </w:rPr>
+        <w:t>的报文时禁止自动重传，导致发送失败。</w:t>
       </w:r>
     </w:p>
     <w:p/>
@@ -501,7 +673,15 @@
     <w:p>
       <w:r>
         <w:tab/>
-        <w:t>bitrate = APB1 / (1 + BS1 + BS2) / Prescaler;</w:t>
+        <w:t xml:space="preserve">bitrate = APB1 / (1 + BS1 + BS2) / </w:t>
+      </w:r>
+      <w:proofErr w:type="spellStart"/>
+      <w:r>
+        <w:t>Prescaler</w:t>
+      </w:r>
+      <w:proofErr w:type="spellEnd"/>
+      <w:r>
+        <w:t>;</w:t>
       </w:r>
     </w:p>
     <w:p>
@@ -562,7 +742,15 @@
     <w:p>
       <w:r>
         <w:tab/>
-        <w:t>解决CAN报文接收失败、系统卡死的问题,替换掉正点老旧sdk。</w:t>
+        <w:t>解决CAN报文接收失败、系统卡死的问题,替换掉正点老旧</w:t>
+      </w:r>
+      <w:proofErr w:type="spellStart"/>
+      <w:r>
+        <w:t>sdk</w:t>
+      </w:r>
+      <w:proofErr w:type="spellEnd"/>
+      <w:r>
+        <w:t>。</w:t>
       </w:r>
     </w:p>
     <w:p>
@@ -574,21 +762,45 @@
     <w:p>
       <w:r>
         <w:tab/>
-        <w:t>2.系统卡死的原因是 can接收中断没有配置正确。CAN_RX_IRQ 在 stm32f4xx_it.c中应该有定义 void CAN_RX_IRQHandler(void)，正点原子的代码比较老旧，并没有找到相应的内容，将其替换为野火的代码后测试可以通过。</w:t>
-      </w:r>
-    </w:p>
-    <w:p>
-      <w:r>
-        <w:tab/>
-        <w:t>3.在参考手册之中有这么一段话：要注意如果设置了接收报文中断，必须要在中断内调用HAL_CAN_Receive_IT 函数读取接收FIFO 的内容，因为只有这样才能清除该FIFO 的接收中断标志，如果不在中断内调用它清除标志的话，一旦接收到报文，STM32 会不</w:t>
-      </w:r>
-    </w:p>
-    <w:p>
-      <w:r>
-        <w:rPr>
-          <w:rFonts w:hint="eastAsia"/>
-        </w:rPr>
-        <w:t>断进入中断服务函数，导致程序卡死。</w:t>
+        <w:t xml:space="preserve">2.系统卡死的原因是 can接收中断没有配置正确。CAN_RX_IRQ 在 stm32f4xx_it.c中应该有定义 void </w:t>
+      </w:r>
+      <w:proofErr w:type="spellStart"/>
+      <w:r>
+        <w:t>CAN_RX_IRQHandler</w:t>
+      </w:r>
+      <w:proofErr w:type="spellEnd"/>
+      <w:r>
+        <w:t>(void)，正点原子的代码比较老旧，并没有找到相应的内容，将其替换为野火的代码后测试可以通过。</w:t>
+      </w:r>
+    </w:p>
+    <w:p>
+      <w:r>
+        <w:tab/>
+        <w:t>3.在参考手册之中有这么一段话：要注意如果设置了接收报文中断，必须要在中断内调用</w:t>
+      </w:r>
+      <w:proofErr w:type="spellStart"/>
+      <w:r>
+        <w:t>HAL_CAN_Receive_IT</w:t>
+      </w:r>
+      <w:proofErr w:type="spellEnd"/>
+      <w:r>
+        <w:t xml:space="preserve"> 函数读取接收FIFO 的内容，因为只有这样才能清除该FIFO 的接收中断标志，如果不在中断内调用它清除标志的话，一旦接收到报文，STM32 会不</w:t>
+      </w:r>
+    </w:p>
+    <w:p>
+      <w:proofErr w:type="gramStart"/>
+      <w:r>
+        <w:rPr>
+          <w:rFonts w:hint="eastAsia"/>
+        </w:rPr>
+        <w:t>断进入</w:t>
+      </w:r>
+      <w:proofErr w:type="gramEnd"/>
+      <w:r>
+        <w:rPr>
+          <w:rFonts w:hint="eastAsia"/>
+        </w:rPr>
+        <w:t>中断服务函数，导致程序卡死。</w:t>
       </w:r>
     </w:p>
     <w:p/>
@@ -634,13 +846,7 @@
     <w:p/>
     <w:p/>
     <w:p/>
-    <w:p>
-      <w:pPr>
-        <w:rPr>
-          <w:rFonts w:hint="eastAsia"/>
-        </w:rPr>
-      </w:pPr>
-    </w:p>
+    <w:p/>
     <w:p/>
     <w:p/>
     <w:p/>
@@ -662,10 +868,7 @@
     <w:p>
       <w:r>
         <w:lastRenderedPageBreak/>
-        <w:t>2020-10-0</w:t>
-      </w:r>
-      <w:r>
-        <w:t>8</w:t>
+        <w:t>2020-10-08</w:t>
       </w:r>
     </w:p>
     <w:p>
@@ -680,41 +883,33 @@
         <w:t>5</w:t>
       </w:r>
       <w:r>
+        <w:t>20报文接收失败的问题。</w:t>
+      </w:r>
+    </w:p>
+    <w:p>
+      <w:r>
+        <w:tab/>
+        <w:t>1.</w:t>
+      </w:r>
+      <w:r>
+        <w:rPr>
+          <w:rFonts w:hint="eastAsia"/>
+        </w:rPr>
+        <w:t>原代码中接收的是1</w:t>
+      </w:r>
+      <w:r>
+        <w:t>314</w:t>
+      </w:r>
+      <w:r>
+        <w:rPr>
+          <w:rFonts w:hint="eastAsia"/>
+        </w:rPr>
+        <w:t>的扩展帧，需要将其修改为接收5</w:t>
+      </w:r>
+      <w:r>
         <w:t>20</w:t>
       </w:r>
       <w:r>
-        <w:t>报文接收失败的问题。</w:t>
-      </w:r>
-    </w:p>
-    <w:p>
-      <w:pPr>
-        <w:rPr>
-          <w:rFonts w:hint="eastAsia"/>
-        </w:rPr>
-      </w:pPr>
-      <w:r>
-        <w:tab/>
-        <w:t>1.</w:t>
-      </w:r>
-      <w:r>
-        <w:rPr>
-          <w:rFonts w:hint="eastAsia"/>
-        </w:rPr>
-        <w:t>原代码中接收的是1</w:t>
-      </w:r>
-      <w:r>
-        <w:t>314</w:t>
-      </w:r>
-      <w:r>
-        <w:rPr>
-          <w:rFonts w:hint="eastAsia"/>
-        </w:rPr>
-        <w:t>的扩展帧，需要将其修改为接收5</w:t>
-      </w:r>
-      <w:r>
-        <w:t>20</w:t>
-      </w:r>
-      <w:r>
         <w:rPr>
           <w:rFonts w:hint="eastAsia"/>
         </w:rPr>
@@ -723,11 +918,19 @@
       <w:r>
         <w:t>AN</w:t>
       </w:r>
-      <w:r>
-        <w:rPr>
-          <w:rFonts w:hint="eastAsia"/>
-        </w:rPr>
-        <w:t>筛选器进行配置，将</w:t>
+      <w:proofErr w:type="gramStart"/>
+      <w:r>
+        <w:rPr>
+          <w:rFonts w:hint="eastAsia"/>
+        </w:rPr>
+        <w:t>筛选器</w:t>
+      </w:r>
+      <w:proofErr w:type="gramEnd"/>
+      <w:r>
+        <w:rPr>
+          <w:rFonts w:hint="eastAsia"/>
+        </w:rPr>
+        <w:t>进行配置，将</w:t>
       </w:r>
       <w:r>
         <w:t>CAN_ID_EXT</w:t>
@@ -777,9 +980,11 @@
         </w:rPr>
         <w:t>，并在接收中断函数中将</w:t>
       </w:r>
+      <w:proofErr w:type="spellStart"/>
       <w:r>
         <w:t>pRxMsg</w:t>
       </w:r>
+      <w:proofErr w:type="spellEnd"/>
       <w:r>
         <w:t>-</w:t>
       </w:r>
@@ -877,10 +1082,8 @@
     <w:p>
       <w:pPr>
         <w:ind w:firstLine="420"/>
-        <w:rPr>
-          <w:rFonts w:hint="eastAsia"/>
-        </w:rPr>
       </w:pPr>
+      <w:proofErr w:type="spellStart"/>
       <w:r>
         <w:rPr>
           <w:rFonts w:hint="eastAsia"/>
@@ -894,7 +1097,14 @@
         <w:rPr>
           <w:rFonts w:hint="eastAsia"/>
         </w:rPr>
-        <w:t>d的起始位置为第2</w:t>
+        <w:t>d</w:t>
+      </w:r>
+      <w:proofErr w:type="spellEnd"/>
+      <w:r>
+        <w:rPr>
+          <w:rFonts w:hint="eastAsia"/>
+        </w:rPr>
+        <w:t>的起始位置为第2</w:t>
       </w:r>
       <w:r>
         <w:t>2</w:t>
@@ -905,6 +1115,7 @@
         </w:rPr>
         <w:t>位，</w:t>
       </w:r>
+      <w:proofErr w:type="spellStart"/>
       <w:r>
         <w:t>E</w:t>
       </w:r>
@@ -917,6 +1128,7 @@
       <w:r>
         <w:t>Id</w:t>
       </w:r>
+      <w:proofErr w:type="spellEnd"/>
       <w:r>
         <w:rPr>
           <w:rFonts w:hint="eastAsia"/>
@@ -936,9 +1148,6 @@
     <w:p>
       <w:pPr>
         <w:ind w:firstLine="420"/>
-        <w:rPr>
-          <w:rFonts w:hint="eastAsia"/>
-        </w:rPr>
       </w:pPr>
     </w:p>
     <w:p>
@@ -961,7 +1170,21 @@
         <w:rPr>
           <w:rFonts w:hint="eastAsia"/>
         </w:rPr>
-        <w:t>位筛选器模式的使用。</w:t>
+        <w:t>位</w:t>
+      </w:r>
+      <w:proofErr w:type="gramStart"/>
+      <w:r>
+        <w:rPr>
+          <w:rFonts w:hint="eastAsia"/>
+        </w:rPr>
+        <w:t>筛选器模式</w:t>
+      </w:r>
+      <w:proofErr w:type="gramEnd"/>
+      <w:r>
+        <w:rPr>
+          <w:rFonts w:hint="eastAsia"/>
+        </w:rPr>
+        <w:t>的使用。</w:t>
       </w:r>
       <w:r>
         <w:t xml:space="preserve"> </w:t>
@@ -1001,22 +1224,306 @@
     <w:p>
       <w:r>
         <w:tab/>
-        <w:t>2020100</w:t>
-      </w:r>
-      <w:r>
-        <w:t>8</w:t>
-      </w:r>
-      <w:r>
-        <w:t>-00</w:t>
-      </w:r>
-      <w:r>
-        <w:t>7</w:t>
-      </w:r>
-    </w:p>
-    <w:p/>
-    <w:p/>
-    <w:p/>
-    <w:p/>
+        <w:t>20201008-007</w:t>
+      </w:r>
+    </w:p>
+    <w:p/>
+    <w:p/>
+    <w:p/>
+    <w:p/>
+    <w:p/>
+    <w:p/>
+    <w:p/>
+    <w:p/>
+    <w:p/>
+    <w:p/>
+    <w:p>
+      <w:r>
+        <w:lastRenderedPageBreak/>
+        <w:t>2020-12-03</w:t>
+      </w:r>
+    </w:p>
+    <w:p>
+      <w:r>
+        <w:tab/>
+        <w:t>解决机器无法生成38KHz PWM红外载波的问题。</w:t>
+      </w:r>
+    </w:p>
+    <w:p>
+      <w:r>
+        <w:tab/>
+        <w:t>出现的情况：</w:t>
+      </w:r>
+    </w:p>
+    <w:p>
+      <w:r>
+        <w:tab/>
+      </w:r>
+      <w:r>
+        <w:tab/>
+        <w:t>波形不是相同时长的正负交替波形，而是无规律的或长或短的不规律波形周期性出现。----添加输出初始为0仍然不行。</w:t>
+      </w:r>
+    </w:p>
+    <w:p>
+      <w:r>
+        <w:tab/>
+      </w:r>
+      <w:r>
+        <w:tab/>
+        <w:t>波形出现周期性上升下降沿，高电平仅维持几微秒。----将触发条件设置为电平</w:t>
+      </w:r>
+      <w:proofErr w:type="gramStart"/>
+      <w:r>
+        <w:t>触发仍</w:t>
+      </w:r>
+      <w:proofErr w:type="gramEnd"/>
+      <w:r>
+        <w:t>不行</w:t>
+      </w:r>
+    </w:p>
+    <w:p>
+      <w:r>
+        <w:rPr>
+          <w:noProof/>
+        </w:rPr>
+        <w:drawing>
+          <wp:inline distT="0" distB="0" distL="0" distR="0" wp14:anchorId="5FC131A9" wp14:editId="2EA61F57">
+            <wp:extent cx="5274310" cy="1009015"/>
+            <wp:effectExtent l="0" t="0" r="2540" b="635"/>
+            <wp:docPr id="2" name="图片 2"/>
+            <wp:cNvGraphicFramePr>
+              <a:graphicFrameLocks xmlns:a="http://schemas.openxmlformats.org/drawingml/2006/main" noChangeAspect="1"/>
+            </wp:cNvGraphicFramePr>
+            <a:graphic xmlns:a="http://schemas.openxmlformats.org/drawingml/2006/main">
+              <a:graphicData uri="http://schemas.openxmlformats.org/drawingml/2006/picture">
+                <pic:pic xmlns:pic="http://schemas.openxmlformats.org/drawingml/2006/picture">
+                  <pic:nvPicPr>
+                    <pic:cNvPr id="0" name="Picture 1"/>
+                    <pic:cNvPicPr>
+                      <a:picLocks noChangeAspect="1" noChangeArrowheads="1"/>
+                    </pic:cNvPicPr>
+                  </pic:nvPicPr>
+                  <pic:blipFill>
+                    <a:blip r:embed="rId5">
+                      <a:extLst>
+                        <a:ext uri="{28A0092B-C50C-407E-A947-70E740481C1C}">
+                          <a14:useLocalDpi xmlns:a14="http://schemas.microsoft.com/office/drawing/2010/main" val="0"/>
+                        </a:ext>
+                      </a:extLst>
+                    </a:blip>
+                    <a:srcRect/>
+                    <a:stretch>
+                      <a:fillRect/>
+                    </a:stretch>
+                  </pic:blipFill>
+                  <pic:spPr bwMode="auto">
+                    <a:xfrm>
+                      <a:off x="0" y="0"/>
+                      <a:ext cx="5274310" cy="1009015"/>
+                    </a:xfrm>
+                    <a:prstGeom prst="rect">
+                      <a:avLst/>
+                    </a:prstGeom>
+                    <a:noFill/>
+                    <a:ln>
+                      <a:noFill/>
+                    </a:ln>
+                  </pic:spPr>
+                </pic:pic>
+              </a:graphicData>
+            </a:graphic>
+          </wp:inline>
+        </w:drawing>
+      </w:r>
+    </w:p>
+    <w:p>
+      <w:pPr>
+        <w:rPr>
+          <w:noProof/>
+        </w:rPr>
+      </w:pPr>
+    </w:p>
+    <w:p>
+      <w:pPr>
+        <w:rPr>
+          <w:rFonts w:hint="eastAsia"/>
+        </w:rPr>
+      </w:pPr>
+      <w:r>
+        <w:rPr>
+          <w:noProof/>
+        </w:rPr>
+        <w:drawing>
+          <wp:inline distT="0" distB="0" distL="0" distR="0" wp14:anchorId="79BCDAAD" wp14:editId="13DEDCCE">
+            <wp:extent cx="2609850" cy="2419350"/>
+            <wp:effectExtent l="0" t="0" r="0" b="0"/>
+            <wp:docPr id="3" name="图片 3"/>
+            <wp:cNvGraphicFramePr>
+              <a:graphicFrameLocks xmlns:a="http://schemas.openxmlformats.org/drawingml/2006/main" noChangeAspect="1"/>
+            </wp:cNvGraphicFramePr>
+            <a:graphic xmlns:a="http://schemas.openxmlformats.org/drawingml/2006/main">
+              <a:graphicData uri="http://schemas.openxmlformats.org/drawingml/2006/picture">
+                <pic:pic xmlns:pic="http://schemas.openxmlformats.org/drawingml/2006/picture">
+                  <pic:nvPicPr>
+                    <pic:cNvPr id="0" name="Picture 2"/>
+                    <pic:cNvPicPr>
+                      <a:picLocks noChangeAspect="1" noChangeArrowheads="1"/>
+                    </pic:cNvPicPr>
+                  </pic:nvPicPr>
+                  <pic:blipFill rotWithShape="1">
+                    <a:blip r:embed="rId6">
+                      <a:extLst>
+                        <a:ext uri="{28A0092B-C50C-407E-A947-70E740481C1C}">
+                          <a14:useLocalDpi xmlns:a14="http://schemas.microsoft.com/office/drawing/2010/main" val="0"/>
+                        </a:ext>
+                      </a:extLst>
+                    </a:blip>
+                    <a:srcRect t="9500" b="46631"/>
+                    <a:stretch/>
+                  </pic:blipFill>
+                  <pic:spPr bwMode="auto">
+                    <a:xfrm>
+                      <a:off x="0" y="0"/>
+                      <a:ext cx="2609850" cy="2419350"/>
+                    </a:xfrm>
+                    <a:prstGeom prst="rect">
+                      <a:avLst/>
+                    </a:prstGeom>
+                    <a:noFill/>
+                    <a:ln>
+                      <a:noFill/>
+                    </a:ln>
+                    <a:extLst>
+                      <a:ext uri="{53640926-AAD7-44D8-BBD7-CCE9431645EC}">
+                        <a14:shadowObscured xmlns:a14="http://schemas.microsoft.com/office/drawing/2010/main"/>
+                      </a:ext>
+                    </a:extLst>
+                  </pic:spPr>
+                </pic:pic>
+              </a:graphicData>
+            </a:graphic>
+          </wp:inline>
+        </w:drawing>
+      </w:r>
+      <w:r>
+        <w:rPr>
+          <w:noProof/>
+        </w:rPr>
+        <w:drawing>
+          <wp:inline distT="0" distB="0" distL="0" distR="0" wp14:anchorId="09FC2AA7" wp14:editId="28BB5434">
+            <wp:extent cx="1743075" cy="762000"/>
+            <wp:effectExtent l="0" t="0" r="9525" b="0"/>
+            <wp:docPr id="4" name="图片 4"/>
+            <wp:cNvGraphicFramePr>
+              <a:graphicFrameLocks xmlns:a="http://schemas.openxmlformats.org/drawingml/2006/main" noChangeAspect="1"/>
+            </wp:cNvGraphicFramePr>
+            <a:graphic xmlns:a="http://schemas.openxmlformats.org/drawingml/2006/main">
+              <a:graphicData uri="http://schemas.openxmlformats.org/drawingml/2006/picture">
+                <pic:pic xmlns:pic="http://schemas.openxmlformats.org/drawingml/2006/picture">
+                  <pic:nvPicPr>
+                    <pic:cNvPr id="0" name="Picture 3"/>
+                    <pic:cNvPicPr>
+                      <a:picLocks noChangeAspect="1" noChangeArrowheads="1"/>
+                    </pic:cNvPicPr>
+                  </pic:nvPicPr>
+                  <pic:blipFill>
+                    <a:blip r:embed="rId7">
+                      <a:extLst>
+                        <a:ext uri="{28A0092B-C50C-407E-A947-70E740481C1C}">
+                          <a14:useLocalDpi xmlns:a14="http://schemas.microsoft.com/office/drawing/2010/main" val="0"/>
+                        </a:ext>
+                      </a:extLst>
+                    </a:blip>
+                    <a:srcRect/>
+                    <a:stretch>
+                      <a:fillRect/>
+                    </a:stretch>
+                  </pic:blipFill>
+                  <pic:spPr bwMode="auto">
+                    <a:xfrm>
+                      <a:off x="0" y="0"/>
+                      <a:ext cx="1743075" cy="762000"/>
+                    </a:xfrm>
+                    <a:prstGeom prst="rect">
+                      <a:avLst/>
+                    </a:prstGeom>
+                    <a:noFill/>
+                    <a:ln>
+                      <a:noFill/>
+                    </a:ln>
+                  </pic:spPr>
+                </pic:pic>
+              </a:graphicData>
+            </a:graphic>
+          </wp:inline>
+        </w:drawing>
+      </w:r>
+    </w:p>
+    <w:p>
+      <w:pPr>
+        <w:rPr>
+          <w:rFonts w:hint="eastAsia"/>
+        </w:rPr>
+      </w:pPr>
+    </w:p>
+    <w:p>
+      <w:r>
+        <w:tab/>
+        <w:t>在无数次检查代码以及设置分频系数、自动</w:t>
+      </w:r>
+      <w:proofErr w:type="gramStart"/>
+      <w:r>
+        <w:t>重载值</w:t>
+      </w:r>
+      <w:proofErr w:type="gramEnd"/>
+      <w:r>
+        <w:t>仍然不能得到规律的</w:t>
+      </w:r>
+      <w:proofErr w:type="spellStart"/>
+      <w:r>
+        <w:t>pwm</w:t>
+      </w:r>
+      <w:proofErr w:type="spellEnd"/>
+      <w:r>
+        <w:t>波形之后，尝试着检查逻辑分析仪的使用，将阈值电压设置为2.7V之后，得到了波形输出。</w:t>
+      </w:r>
+    </w:p>
+    <w:p/>
+    <w:p>
+      <w:r>
+        <w:tab/>
+        <w:t>待解决问题：</w:t>
+      </w:r>
+    </w:p>
+    <w:p>
+      <w:r>
+        <w:tab/>
+        <w:t>1.红外编码下的波形输出</w:t>
+      </w:r>
+    </w:p>
+    <w:p>
+      <w:r>
+        <w:tab/>
+        <w:t>2.使用DMA的方式输出PWM波，从而减少CPU资源占用。</w:t>
+      </w:r>
+    </w:p>
+    <w:p>
+      <w:r>
+        <w:tab/>
+      </w:r>
+    </w:p>
+    <w:p>
+      <w:r>
+        <w:tab/>
+        <w:t>version:</w:t>
+      </w:r>
+    </w:p>
+    <w:p>
+      <w:r>
+        <w:tab/>
+        <w:t>20201201-007</w:t>
+      </w:r>
+    </w:p>
     <w:p/>
     <w:p/>
     <w:p/>

</xml_diff>

<commit_message>
20201206 add the timer2 to control pwm send
</commit_message>
<xml_diff>
--- a/readme.docx
+++ b/readme.docx
@@ -14,65 +14,12 @@
     </w:p>
     <w:p>
       <w:r>
-        <w:t xml:space="preserve">When </w:t>
-      </w:r>
-      <w:proofErr w:type="spellStart"/>
-      <w:r>
-        <w:t>i</w:t>
-      </w:r>
-      <w:proofErr w:type="spellEnd"/>
-      <w:r>
-        <w:t xml:space="preserve"> finished </w:t>
-      </w:r>
-      <w:proofErr w:type="gramStart"/>
-      <w:r>
-        <w:t>it ,</w:t>
-      </w:r>
-      <w:proofErr w:type="spellStart"/>
-      <w:r>
-        <w:t>i</w:t>
-      </w:r>
-      <w:proofErr w:type="spellEnd"/>
-      <w:proofErr w:type="gramEnd"/>
-      <w:r>
-        <w:t xml:space="preserve"> will leave </w:t>
-      </w:r>
-      <w:proofErr w:type="spellStart"/>
-      <w:r>
-        <w:t>byd</w:t>
-      </w:r>
-      <w:proofErr w:type="spellEnd"/>
-      <w:r>
-        <w:t xml:space="preserve"> and find a new job</w:t>
-      </w:r>
-    </w:p>
-    <w:p>
-      <w:r>
-        <w:t xml:space="preserve">And </w:t>
-      </w:r>
-      <w:proofErr w:type="spellStart"/>
-      <w:r>
-        <w:t>i</w:t>
-      </w:r>
-      <w:proofErr w:type="spellEnd"/>
-      <w:r>
-        <w:t xml:space="preserve"> hope </w:t>
-      </w:r>
-      <w:proofErr w:type="spellStart"/>
-      <w:r>
-        <w:t>i</w:t>
-      </w:r>
-      <w:proofErr w:type="spellEnd"/>
-      <w:r>
-        <w:t xml:space="preserve"> can find </w:t>
-      </w:r>
-      <w:proofErr w:type="spellStart"/>
-      <w:r>
-        <w:t>some one</w:t>
-      </w:r>
-      <w:proofErr w:type="spellEnd"/>
-      <w:r>
-        <w:t xml:space="preserve"> that time</w:t>
+        <w:t>When i finished it ,i will leave byd and find a new job</w:t>
+      </w:r>
+    </w:p>
+    <w:p>
+      <w:r>
+        <w:t>And i hope i can find some one that time</w:t>
       </w:r>
     </w:p>
     <w:p>
@@ -141,15 +88,7 @@
     <w:p>
       <w:r>
         <w:tab/>
-        <w:t>1.串口调试工具的问题，</w:t>
-      </w:r>
-      <w:proofErr w:type="gramStart"/>
-      <w:r>
-        <w:t>傻逼工具</w:t>
-      </w:r>
-      <w:proofErr w:type="gramEnd"/>
-      <w:r>
-        <w:t>打开后不能关闭，导致串口占用，使得不能接收数据。</w:t>
+        <w:t>1.串口调试工具的问题，傻逼工具打开后不能关闭，导致串口占用，使得不能接收数据。</w:t>
       </w:r>
     </w:p>
     <w:p>
@@ -172,61 +111,13 @@
     <w:p>
       <w:r>
         <w:tab/>
-        <w:t>1.按理说，使用ST_LINK下载程序之后，不需要重新上</w:t>
-      </w:r>
-      <w:proofErr w:type="gramStart"/>
-      <w:r>
-        <w:t>电程序</w:t>
-      </w:r>
-      <w:proofErr w:type="gramEnd"/>
-      <w:r>
-        <w:t>也能正常跑起来，但现在似乎不符合常理。</w:t>
-      </w:r>
-    </w:p>
-    <w:p>
-      <w:r>
-        <w:tab/>
-        <w:t>2.代码设置为先</w:t>
-      </w:r>
-      <w:proofErr w:type="spellStart"/>
-      <w:r>
-        <w:t>printf</w:t>
-      </w:r>
-      <w:proofErr w:type="spellEnd"/>
-      <w:r>
-        <w:t>("</w:t>
-      </w:r>
-      <w:proofErr w:type="spellStart"/>
-      <w:r>
-        <w:t>hhhh</w:t>
-      </w:r>
-      <w:proofErr w:type="spellEnd"/>
-      <w:r>
-        <w:t>"),之后while(1)间隔半秒输出</w:t>
-      </w:r>
-      <w:proofErr w:type="spellStart"/>
-      <w:r>
-        <w:t>hhhhi</w:t>
-      </w:r>
-      <w:proofErr w:type="spellEnd"/>
-      <w:r>
-        <w:t>++,上电之后，按理说,程序已经开始跑起来了，在点击调试助手打开串口通道的过程中，log应该进入</w:t>
-      </w:r>
-      <w:proofErr w:type="spellStart"/>
-      <w:r>
-        <w:t>i</w:t>
-      </w:r>
-      <w:proofErr w:type="spellEnd"/>
-      <w:r>
-        <w:t xml:space="preserve">++阶段的输出了，但每次都是打开串口通道，才开始输出 </w:t>
-      </w:r>
-      <w:proofErr w:type="spellStart"/>
-      <w:r>
-        <w:t>hhhh</w:t>
-      </w:r>
-      <w:proofErr w:type="spellEnd"/>
-      <w:r>
-        <w:t>\hhhh0\hhhh1...</w:t>
+        <w:t>1.按理说，使用ST_LINK下载程序之后，不需要重新上电程序也能正常跑起来，但现在似乎不符合常理。</w:t>
+      </w:r>
+    </w:p>
+    <w:p>
+      <w:r>
+        <w:tab/>
+        <w:t>2.代码设置为先printf("hhhh"),之后while(1)间隔半秒输出hhhhi++,上电之后，按理说,程序已经开始跑起来了，在点击调试助手打开串口通道的过程中，log应该进入i++阶段的输出了，但每次都是打开串口通道，才开始输出 hhhh\hhhh0\hhhh1...</w:t>
       </w:r>
     </w:p>
     <w:p>
@@ -299,59 +190,20 @@
     <w:p>
       <w:r>
         <w:tab/>
-        <w:t>上传</w:t>
-      </w:r>
-      <w:proofErr w:type="spellStart"/>
-      <w:r>
-        <w:t>github</w:t>
-      </w:r>
-      <w:proofErr w:type="spellEnd"/>
-      <w:r>
-        <w:t>:</w:t>
-      </w:r>
-    </w:p>
-    <w:p>
-      <w:r>
-        <w:tab/>
-        <w:t>1.添加</w:t>
-      </w:r>
-      <w:proofErr w:type="spellStart"/>
-      <w:r>
-        <w:t>ssh</w:t>
-      </w:r>
-      <w:proofErr w:type="spellEnd"/>
-      <w:r>
-        <w:t>,创建</w:t>
-      </w:r>
-      <w:proofErr w:type="spellStart"/>
-      <w:r>
-        <w:t>github</w:t>
-      </w:r>
-      <w:proofErr w:type="spellEnd"/>
-      <w:r>
-        <w:t>代码仓</w:t>
-      </w:r>
-    </w:p>
-    <w:p>
-      <w:r>
-        <w:tab/>
-        <w:t xml:space="preserve">2.git remote add origin </w:t>
-      </w:r>
-      <w:proofErr w:type="spellStart"/>
-      <w:proofErr w:type="gramStart"/>
-      <w:r>
-        <w:t>git@github.com:michaelliao</w:t>
-      </w:r>
-      <w:proofErr w:type="spellEnd"/>
-      <w:r>
-        <w:t>/</w:t>
-      </w:r>
-      <w:proofErr w:type="spellStart"/>
-      <w:r>
-        <w:t>learngit.git</w:t>
-      </w:r>
-      <w:proofErr w:type="spellEnd"/>
-      <w:proofErr w:type="gramEnd"/>
+        <w:t>上传github:</w:t>
+      </w:r>
+    </w:p>
+    <w:p>
+      <w:r>
+        <w:tab/>
+        <w:t>1.添加ssh,创建github代码仓</w:t>
+      </w:r>
+    </w:p>
+    <w:p>
+      <w:r>
+        <w:tab/>
+        <w:t>2.git remote add origin git@github.com:michaelliao/learngit.git</w:t>
+      </w:r>
     </w:p>
     <w:p>
       <w:r>
@@ -628,39 +480,15 @@
     </w:p>
     <w:p>
       <w:r>
-        <w:t xml:space="preserve">    3.将上述问题修正之后，进行CAN报文发送，串口数据显示，前三帧数据发送正常，从第四帧开始提示发送错误，修正</w:t>
-      </w:r>
-      <w:proofErr w:type="spellStart"/>
-      <w:r>
-        <w:t>Can_Handle.Init.NART</w:t>
-      </w:r>
-      <w:proofErr w:type="spellEnd"/>
-      <w:r>
-        <w:t>=ENABLE，使能禁止报文自动重传功能，应该是发送的</w:t>
-      </w:r>
-      <w:proofErr w:type="gramStart"/>
-      <w:r>
-        <w:t>报文每</w:t>
-      </w:r>
-      <w:proofErr w:type="gramEnd"/>
-      <w:r>
-        <w:t>一帧都是一样的，导致CAN的三个mailbox一致，再次发</w:t>
-      </w:r>
-    </w:p>
-    <w:p>
-      <w:proofErr w:type="gramStart"/>
-      <w:r>
-        <w:rPr>
-          <w:rFonts w:hint="eastAsia"/>
-        </w:rPr>
-        <w:t>送相同</w:t>
-      </w:r>
-      <w:proofErr w:type="gramEnd"/>
-      <w:r>
-        <w:rPr>
-          <w:rFonts w:hint="eastAsia"/>
-        </w:rPr>
-        <w:t>的报文时禁止自动重传，导致发送失败。</w:t>
+        <w:t xml:space="preserve">    3.将上述问题修正之后，进行CAN报文发送，串口数据显示，前三帧数据发送正常，从第四帧开始提示发送错误，修正Can_Handle.Init.NART=ENABLE，使能禁止报文自动重传功能，应该是发送的报文每一帧都是一样的，导致CAN的三个mailbox一致，再次发</w:t>
+      </w:r>
+    </w:p>
+    <w:p>
+      <w:r>
+        <w:rPr>
+          <w:rFonts w:hint="eastAsia"/>
+        </w:rPr>
+        <w:t>送相同的报文时禁止自动重传，导致发送失败。</w:t>
       </w:r>
     </w:p>
     <w:p/>
@@ -673,15 +501,7 @@
     <w:p>
       <w:r>
         <w:tab/>
-        <w:t xml:space="preserve">bitrate = APB1 / (1 + BS1 + BS2) / </w:t>
-      </w:r>
-      <w:proofErr w:type="spellStart"/>
-      <w:r>
-        <w:t>Prescaler</w:t>
-      </w:r>
-      <w:proofErr w:type="spellEnd"/>
-      <w:r>
-        <w:t>;</w:t>
+        <w:t>bitrate = APB1 / (1 + BS1 + BS2) / Prescaler;</w:t>
       </w:r>
     </w:p>
     <w:p>
@@ -742,15 +562,7 @@
     <w:p>
       <w:r>
         <w:tab/>
-        <w:t>解决CAN报文接收失败、系统卡死的问题,替换掉正点老旧</w:t>
-      </w:r>
-      <w:proofErr w:type="spellStart"/>
-      <w:r>
-        <w:t>sdk</w:t>
-      </w:r>
-      <w:proofErr w:type="spellEnd"/>
-      <w:r>
-        <w:t>。</w:t>
+        <w:t>解决CAN报文接收失败、系统卡死的问题,替换掉正点老旧sdk。</w:t>
       </w:r>
     </w:p>
     <w:p>
@@ -762,45 +574,21 @@
     <w:p>
       <w:r>
         <w:tab/>
-        <w:t xml:space="preserve">2.系统卡死的原因是 can接收中断没有配置正确。CAN_RX_IRQ 在 stm32f4xx_it.c中应该有定义 void </w:t>
-      </w:r>
-      <w:proofErr w:type="spellStart"/>
-      <w:r>
-        <w:t>CAN_RX_IRQHandler</w:t>
-      </w:r>
-      <w:proofErr w:type="spellEnd"/>
-      <w:r>
-        <w:t>(void)，正点原子的代码比较老旧，并没有找到相应的内容，将其替换为野火的代码后测试可以通过。</w:t>
-      </w:r>
-    </w:p>
-    <w:p>
-      <w:r>
-        <w:tab/>
-        <w:t>3.在参考手册之中有这么一段话：要注意如果设置了接收报文中断，必须要在中断内调用</w:t>
-      </w:r>
-      <w:proofErr w:type="spellStart"/>
-      <w:r>
-        <w:t>HAL_CAN_Receive_IT</w:t>
-      </w:r>
-      <w:proofErr w:type="spellEnd"/>
-      <w:r>
-        <w:t xml:space="preserve"> 函数读取接收FIFO 的内容，因为只有这样才能清除该FIFO 的接收中断标志，如果不在中断内调用它清除标志的话，一旦接收到报文，STM32 会不</w:t>
-      </w:r>
-    </w:p>
-    <w:p>
-      <w:proofErr w:type="gramStart"/>
-      <w:r>
-        <w:rPr>
-          <w:rFonts w:hint="eastAsia"/>
-        </w:rPr>
-        <w:t>断进入</w:t>
-      </w:r>
-      <w:proofErr w:type="gramEnd"/>
-      <w:r>
-        <w:rPr>
-          <w:rFonts w:hint="eastAsia"/>
-        </w:rPr>
-        <w:t>中断服务函数，导致程序卡死。</w:t>
+        <w:t>2.系统卡死的原因是 can接收中断没有配置正确。CAN_RX_IRQ 在 stm32f4xx_it.c中应该有定义 void CAN_RX_IRQHandler(void)，正点原子的代码比较老旧，并没有找到相应的内容，将其替换为野火的代码后测试可以通过。</w:t>
+      </w:r>
+    </w:p>
+    <w:p>
+      <w:r>
+        <w:tab/>
+        <w:t>3.在参考手册之中有这么一段话：要注意如果设置了接收报文中断，必须要在中断内调用HAL_CAN_Receive_IT 函数读取接收FIFO 的内容，因为只有这样才能清除该FIFO 的接收中断标志，如果不在中断内调用它清除标志的话，一旦接收到报文，STM32 会不</w:t>
+      </w:r>
+    </w:p>
+    <w:p>
+      <w:r>
+        <w:rPr>
+          <w:rFonts w:hint="eastAsia"/>
+        </w:rPr>
+        <w:t>断进入中断服务函数，导致程序卡死。</w:t>
       </w:r>
     </w:p>
     <w:p/>
@@ -918,19 +706,11 @@
       <w:r>
         <w:t>AN</w:t>
       </w:r>
-      <w:proofErr w:type="gramStart"/>
-      <w:r>
-        <w:rPr>
-          <w:rFonts w:hint="eastAsia"/>
-        </w:rPr>
-        <w:t>筛选器</w:t>
-      </w:r>
-      <w:proofErr w:type="gramEnd"/>
-      <w:r>
-        <w:rPr>
-          <w:rFonts w:hint="eastAsia"/>
-        </w:rPr>
-        <w:t>进行配置，将</w:t>
+      <w:r>
+        <w:rPr>
+          <w:rFonts w:hint="eastAsia"/>
+        </w:rPr>
+        <w:t>筛选器进行配置，将</w:t>
       </w:r>
       <w:r>
         <w:t>CAN_ID_EXT</w:t>
@@ -980,11 +760,9 @@
         </w:rPr>
         <w:t>，并在接收中断函数中将</w:t>
       </w:r>
-      <w:proofErr w:type="spellStart"/>
       <w:r>
         <w:t>pRxMsg</w:t>
       </w:r>
-      <w:proofErr w:type="spellEnd"/>
       <w:r>
         <w:t>-</w:t>
       </w:r>
@@ -1083,7 +861,6 @@
       <w:pPr>
         <w:ind w:firstLine="420"/>
       </w:pPr>
-      <w:proofErr w:type="spellStart"/>
       <w:r>
         <w:rPr>
           <w:rFonts w:hint="eastAsia"/>
@@ -1097,14 +874,7 @@
         <w:rPr>
           <w:rFonts w:hint="eastAsia"/>
         </w:rPr>
-        <w:t>d</w:t>
-      </w:r>
-      <w:proofErr w:type="spellEnd"/>
-      <w:r>
-        <w:rPr>
-          <w:rFonts w:hint="eastAsia"/>
-        </w:rPr>
-        <w:t>的起始位置为第2</w:t>
+        <w:t>d的起始位置为第2</w:t>
       </w:r>
       <w:r>
         <w:t>2</w:t>
@@ -1115,7 +885,6 @@
         </w:rPr>
         <w:t>位，</w:t>
       </w:r>
-      <w:proofErr w:type="spellStart"/>
       <w:r>
         <w:t>E</w:t>
       </w:r>
@@ -1128,7 +897,6 @@
       <w:r>
         <w:t>Id</w:t>
       </w:r>
-      <w:proofErr w:type="spellEnd"/>
       <w:r>
         <w:rPr>
           <w:rFonts w:hint="eastAsia"/>
@@ -1170,21 +938,7 @@
         <w:rPr>
           <w:rFonts w:hint="eastAsia"/>
         </w:rPr>
-        <w:t>位</w:t>
-      </w:r>
-      <w:proofErr w:type="gramStart"/>
-      <w:r>
-        <w:rPr>
-          <w:rFonts w:hint="eastAsia"/>
-        </w:rPr>
-        <w:t>筛选器模式</w:t>
-      </w:r>
-      <w:proofErr w:type="gramEnd"/>
-      <w:r>
-        <w:rPr>
-          <w:rFonts w:hint="eastAsia"/>
-        </w:rPr>
-        <w:t>的使用。</w:t>
+        <w:t>位筛选器模式的使用。</w:t>
       </w:r>
       <w:r>
         <w:t xml:space="preserve"> </w:t>
@@ -1270,15 +1024,7 @@
       </w:r>
       <w:r>
         <w:tab/>
-        <w:t>波形出现周期性上升下降沿，高电平仅维持几微秒。----将触发条件设置为电平</w:t>
-      </w:r>
-      <w:proofErr w:type="gramStart"/>
-      <w:r>
-        <w:t>触发仍</w:t>
-      </w:r>
-      <w:proofErr w:type="gramEnd"/>
-      <w:r>
-        <w:t>不行</w:t>
+        <w:t>波形出现周期性上升下降沿，高电平仅维持几微秒。----将触发条件设置为电平触发仍不行</w:t>
       </w:r>
     </w:p>
     <w:p>
@@ -1344,11 +1090,6 @@
       </w:pPr>
     </w:p>
     <w:p>
-      <w:pPr>
-        <w:rPr>
-          <w:rFonts w:hint="eastAsia"/>
-        </w:rPr>
-      </w:pPr>
       <w:r>
         <w:rPr>
           <w:noProof/>
@@ -1459,36 +1200,534 @@
         </w:drawing>
       </w:r>
     </w:p>
+    <w:p/>
+    <w:p>
+      <w:r>
+        <w:tab/>
+        <w:t>在无数次检查代码以及设置分频系数、自动重载值仍然不能得到规律的pwm波形之后，尝试着检查逻辑分析仪的使用，将阈值电压设置为2.7V之后，得到了波形输出。</w:t>
+      </w:r>
+    </w:p>
+    <w:p/>
+    <w:p>
+      <w:r>
+        <w:tab/>
+        <w:t>待解决问题：</w:t>
+      </w:r>
+    </w:p>
+    <w:p>
+      <w:r>
+        <w:tab/>
+        <w:t>1.红外编码下的波形输出</w:t>
+      </w:r>
+    </w:p>
+    <w:p>
+      <w:r>
+        <w:tab/>
+        <w:t>2.使用DMA的方式输出PWM波，从而减少CPU资源占用。</w:t>
+      </w:r>
+    </w:p>
+    <w:p>
+      <w:r>
+        <w:tab/>
+      </w:r>
+    </w:p>
+    <w:p>
+      <w:r>
+        <w:tab/>
+        <w:t>version:</w:t>
+      </w:r>
+    </w:p>
+    <w:p>
+      <w:r>
+        <w:tab/>
+        <w:t>20201201-007</w:t>
+      </w:r>
+    </w:p>
+    <w:p/>
+    <w:p/>
+    <w:p/>
+    <w:p/>
+    <w:p/>
+    <w:p/>
+    <w:p/>
+    <w:p>
+      <w:r>
+        <w:lastRenderedPageBreak/>
+        <w:t>2020-12-06</w:t>
+      </w:r>
+    </w:p>
+    <w:p>
+      <w:r>
+        <w:tab/>
+        <w:t>添加定时器控制38khz红外载波发射以实现遥控控制。</w:t>
+      </w:r>
+    </w:p>
+    <w:p>
+      <w:r>
+        <w:tab/>
+        <w:t>出现的情况：</w:t>
+      </w:r>
+    </w:p>
+    <w:p>
+      <w:r>
+        <w:tab/>
+      </w:r>
+      <w:r>
+        <w:tab/>
+        <w:t>使用TIMER2控制TIMER3输出载波，TIM2每隔500ms中断一次，itflag翻转，itflag == 0时发送</w:t>
+      </w:r>
+    </w:p>
+    <w:p>
+      <w:r>
+        <w:tab/>
+      </w:r>
+      <w:r>
+        <w:tab/>
+      </w:r>
+      <w:r>
+        <w:tab/>
+        <w:t>HAL_GPIO_WritePin(NEC_GPIO_PORT, NEC_PIN, GPIO_PIN_SET);</w:t>
+      </w:r>
+    </w:p>
+    <w:p>
+      <w:r>
+        <w:tab/>
+      </w:r>
+      <w:r>
+        <w:tab/>
+      </w:r>
+      <w:r>
+        <w:tab/>
+        <w:t>HAL_TIM_Base_Start_IT(&amp;TIM3_Handler);</w:t>
+      </w:r>
+    </w:p>
+    <w:p>
+      <w:r>
+        <w:tab/>
+      </w:r>
+      <w:r>
+        <w:tab/>
+        <w:t>itflag == 1时不发送</w:t>
+      </w:r>
+    </w:p>
+    <w:p>
+      <w:r>
+        <w:tab/>
+      </w:r>
+      <w:r>
+        <w:tab/>
+      </w:r>
+      <w:r>
+        <w:tab/>
+        <w:t>__HAL_TIM_CLEAR_IT(&amp;TIM3_Handler, TIM_IT_UPDATE | TIM_IT_CC1);</w:t>
+      </w:r>
+    </w:p>
+    <w:p>
+      <w:r>
+        <w:tab/>
+      </w:r>
+      <w:r>
+        <w:tab/>
+      </w:r>
+      <w:r>
+        <w:tab/>
+        <w:t>__HAL_TIM_CLEAR_FLAG(&amp;TIM3_Handler, TIM_FLAG_UPDATE);</w:t>
+      </w:r>
+    </w:p>
+    <w:p>
+      <w:r>
+        <w:tab/>
+      </w:r>
+      <w:r>
+        <w:tab/>
+      </w:r>
+      <w:r>
+        <w:tab/>
+        <w:t>HAL_NVIC_DisableIRQ(TIM3_IRQn);</w:t>
+      </w:r>
+      <w:r>
+        <w:tab/>
+      </w:r>
+      <w:r>
+        <w:tab/>
+      </w:r>
+    </w:p>
+    <w:p>
+      <w:r>
+        <w:tab/>
+      </w:r>
+      <w:r>
+        <w:tab/>
+      </w:r>
+      <w:r>
+        <w:tab/>
+        <w:t>HAL_TIM_Base_Stop_IT(&amp;TIM3_Handler);</w:t>
+      </w:r>
+    </w:p>
+    <w:p>
+      <w:r>
+        <w:tab/>
+      </w:r>
+      <w:r>
+        <w:tab/>
+      </w:r>
+      <w:r>
+        <w:tab/>
+        <w:t>HAL_GPIO_WritePin(NEC_GPIO_PORT, NEC_PIN, GPIO_PIN_RESET);</w:t>
+      </w:r>
+    </w:p>
     <w:p>
       <w:pPr>
         <w:rPr>
           <w:rFonts w:hint="eastAsia"/>
         </w:rPr>
       </w:pPr>
-    </w:p>
-    <w:p>
-      <w:r>
-        <w:tab/>
-        <w:t>在无数次检查代码以及设置分频系数、自动</w:t>
-      </w:r>
-      <w:proofErr w:type="gramStart"/>
-      <w:r>
-        <w:t>重载值</w:t>
-      </w:r>
-      <w:proofErr w:type="gramEnd"/>
-      <w:r>
-        <w:t>仍然不能得到规律的</w:t>
-      </w:r>
-      <w:proofErr w:type="spellStart"/>
-      <w:r>
-        <w:t>pwm</w:t>
-      </w:r>
-      <w:proofErr w:type="spellEnd"/>
-      <w:r>
-        <w:t>波形之后，尝试着检查逻辑分析仪的使用，将阈值电压设置为2.7V之后，得到了波形输出。</w:t>
-      </w:r>
-    </w:p>
-    <w:p/>
+      <w:r>
+        <w:rPr>
+          <w:noProof/>
+        </w:rPr>
+        <w:drawing>
+          <wp:inline distT="0" distB="0" distL="0" distR="0" wp14:anchorId="7BC3D6D0" wp14:editId="6195538D">
+            <wp:extent cx="4801270" cy="2219635"/>
+            <wp:effectExtent l="0" t="0" r="0" b="9525"/>
+            <wp:docPr id="5" name="图片 5"/>
+            <wp:cNvGraphicFramePr>
+              <a:graphicFrameLocks xmlns:a="http://schemas.openxmlformats.org/drawingml/2006/main" noChangeAspect="1"/>
+            </wp:cNvGraphicFramePr>
+            <a:graphic xmlns:a="http://schemas.openxmlformats.org/drawingml/2006/main">
+              <a:graphicData uri="http://schemas.openxmlformats.org/drawingml/2006/picture">
+                <pic:pic xmlns:pic="http://schemas.openxmlformats.org/drawingml/2006/picture">
+                  <pic:nvPicPr>
+                    <pic:cNvPr id="5" name="图片 5"/>
+                    <pic:cNvPicPr/>
+                  </pic:nvPicPr>
+                  <pic:blipFill>
+                    <a:blip r:embed="rId8">
+                      <a:extLst>
+                        <a:ext uri="{28A0092B-C50C-407E-A947-70E740481C1C}">
+                          <a14:useLocalDpi xmlns:a14="http://schemas.microsoft.com/office/drawing/2010/main" val="0"/>
+                        </a:ext>
+                      </a:extLst>
+                    </a:blip>
+                    <a:stretch>
+                      <a:fillRect/>
+                    </a:stretch>
+                  </pic:blipFill>
+                  <pic:spPr>
+                    <a:xfrm>
+                      <a:off x="0" y="0"/>
+                      <a:ext cx="4801270" cy="2219635"/>
+                    </a:xfrm>
+                    <a:prstGeom prst="rect">
+                      <a:avLst/>
+                    </a:prstGeom>
+                  </pic:spPr>
+                </pic:pic>
+              </a:graphicData>
+            </a:graphic>
+          </wp:inline>
+        </w:drawing>
+      </w:r>
+      <w:r>
+        <w:rPr>
+          <w:noProof/>
+        </w:rPr>
+        <w:drawing>
+          <wp:inline distT="0" distB="0" distL="0" distR="0" wp14:anchorId="0BA15AF6" wp14:editId="4C7C027B">
+            <wp:extent cx="5274310" cy="930275"/>
+            <wp:effectExtent l="0" t="0" r="2540" b="3175"/>
+            <wp:docPr id="6" name="图片 6"/>
+            <wp:cNvGraphicFramePr>
+              <a:graphicFrameLocks xmlns:a="http://schemas.openxmlformats.org/drawingml/2006/main" noChangeAspect="1"/>
+            </wp:cNvGraphicFramePr>
+            <a:graphic xmlns:a="http://schemas.openxmlformats.org/drawingml/2006/main">
+              <a:graphicData uri="http://schemas.openxmlformats.org/drawingml/2006/picture">
+                <pic:pic xmlns:pic="http://schemas.openxmlformats.org/drawingml/2006/picture">
+                  <pic:nvPicPr>
+                    <pic:cNvPr id="6" name="图片 6"/>
+                    <pic:cNvPicPr/>
+                  </pic:nvPicPr>
+                  <pic:blipFill>
+                    <a:blip r:embed="rId9" cstate="print">
+                      <a:extLst>
+                        <a:ext uri="{28A0092B-C50C-407E-A947-70E740481C1C}">
+                          <a14:useLocalDpi xmlns:a14="http://schemas.microsoft.com/office/drawing/2010/main" val="0"/>
+                        </a:ext>
+                      </a:extLst>
+                    </a:blip>
+                    <a:stretch>
+                      <a:fillRect/>
+                    </a:stretch>
+                  </pic:blipFill>
+                  <pic:spPr>
+                    <a:xfrm>
+                      <a:off x="0" y="0"/>
+                      <a:ext cx="5274310" cy="930275"/>
+                    </a:xfrm>
+                    <a:prstGeom prst="rect">
+                      <a:avLst/>
+                    </a:prstGeom>
+                  </pic:spPr>
+                </pic:pic>
+              </a:graphicData>
+            </a:graphic>
+          </wp:inline>
+        </w:drawing>
+      </w:r>
+    </w:p>
+    <w:p>
+      <w:pPr>
+        <w:rPr>
+          <w:rFonts w:hint="eastAsia"/>
+        </w:rPr>
+      </w:pPr>
+      <w:r>
+        <w:tab/>
+      </w:r>
+      <w:r>
+        <w:rPr>
+          <w:rFonts w:hint="eastAsia"/>
+        </w:rPr>
+        <w:t>在</w:t>
+      </w:r>
+      <w:r>
+        <w:t>itflag == 1时</w:t>
+      </w:r>
+      <w:r>
+        <w:rPr>
+          <w:rFonts w:hint="eastAsia"/>
+        </w:rPr>
+        <w:t>，先是</w:t>
+      </w:r>
+      <w:r>
+        <w:t>HAL_TIM_Base_Stop_IT</w:t>
+      </w:r>
+      <w:r>
+        <w:rPr>
+          <w:rFonts w:hint="eastAsia"/>
+        </w:rPr>
+        <w:t>以及</w:t>
+      </w:r>
+      <w:r>
+        <w:t>__HAL_TIM_CLEAR_IT</w:t>
+      </w:r>
+      <w:r>
+        <w:rPr>
+          <w:rFonts w:hint="eastAsia"/>
+        </w:rPr>
+        <w:t>，但实际情况是出现了图中情况，在加上了置位命令之后，仍然没有作用，甚至出现了输出先为0，然后恢复为一，然后执行一次中断后保持为1的情况。</w:t>
+      </w:r>
+    </w:p>
+    <w:p>
+      <w:r>
+        <w:rPr>
+          <w:noProof/>
+        </w:rPr>
+        <w:drawing>
+          <wp:inline distT="0" distB="0" distL="0" distR="0" wp14:anchorId="252EC317" wp14:editId="033FB1F9">
+            <wp:extent cx="5274310" cy="2109470"/>
+            <wp:effectExtent l="0" t="0" r="2540" b="5080"/>
+            <wp:docPr id="9" name="图片 9"/>
+            <wp:cNvGraphicFramePr>
+              <a:graphicFrameLocks xmlns:a="http://schemas.openxmlformats.org/drawingml/2006/main" noChangeAspect="1"/>
+            </wp:cNvGraphicFramePr>
+            <a:graphic xmlns:a="http://schemas.openxmlformats.org/drawingml/2006/main">
+              <a:graphicData uri="http://schemas.openxmlformats.org/drawingml/2006/picture">
+                <pic:pic xmlns:pic="http://schemas.openxmlformats.org/drawingml/2006/picture">
+                  <pic:nvPicPr>
+                    <pic:cNvPr id="0" name="Picture 2"/>
+                    <pic:cNvPicPr>
+                      <a:picLocks noChangeAspect="1" noChangeArrowheads="1"/>
+                    </pic:cNvPicPr>
+                  </pic:nvPicPr>
+                  <pic:blipFill>
+                    <a:blip r:embed="rId10">
+                      <a:extLst>
+                        <a:ext uri="{28A0092B-C50C-407E-A947-70E740481C1C}">
+                          <a14:useLocalDpi xmlns:a14="http://schemas.microsoft.com/office/drawing/2010/main" val="0"/>
+                        </a:ext>
+                      </a:extLst>
+                    </a:blip>
+                    <a:srcRect/>
+                    <a:stretch>
+                      <a:fillRect/>
+                    </a:stretch>
+                  </pic:blipFill>
+                  <pic:spPr bwMode="auto">
+                    <a:xfrm>
+                      <a:off x="0" y="0"/>
+                      <a:ext cx="5274310" cy="2109470"/>
+                    </a:xfrm>
+                    <a:prstGeom prst="rect">
+                      <a:avLst/>
+                    </a:prstGeom>
+                    <a:noFill/>
+                    <a:ln>
+                      <a:noFill/>
+                    </a:ln>
+                  </pic:spPr>
+                </pic:pic>
+              </a:graphicData>
+            </a:graphic>
+          </wp:inline>
+        </w:drawing>
+      </w:r>
+    </w:p>
+    <w:p>
+      <w:pPr>
+        <w:rPr>
+          <w:rFonts w:hint="eastAsia"/>
+        </w:rPr>
+      </w:pPr>
+      <w:r>
+        <w:rPr>
+          <w:rFonts w:hint="eastAsia"/>
+        </w:rPr>
+        <w:lastRenderedPageBreak/>
+        <w:t>查询中断函数后可以发现，G</w:t>
+      </w:r>
+      <w:r>
+        <w:t>ET</w:t>
+      </w:r>
+      <w:r>
+        <w:rPr>
+          <w:rFonts w:hint="eastAsia"/>
+        </w:rPr>
+        <w:t>_</w:t>
+      </w:r>
+      <w:r>
+        <w:t>FLAG,</w:t>
+      </w:r>
+      <w:r>
+        <w:rPr>
+          <w:rFonts w:hint="eastAsia"/>
+        </w:rPr>
+        <w:t>尝试清除flag</w:t>
+      </w:r>
+      <w:r>
+        <w:t>,</w:t>
+      </w:r>
+      <w:r>
+        <w:rPr>
+          <w:rFonts w:hint="eastAsia"/>
+        </w:rPr>
+        <w:t>并关闭了t</w:t>
+      </w:r>
+      <w:r>
+        <w:t>imer3</w:t>
+      </w:r>
+      <w:r>
+        <w:rPr>
+          <w:rFonts w:hint="eastAsia"/>
+        </w:rPr>
+        <w:t>的中断，在经过一些列的排列组合后，得到此时的组合，可以实现</w:t>
+      </w:r>
+      <w:r>
+        <w:rPr>
+          <w:rFonts w:hint="eastAsia"/>
+        </w:rPr>
+        <w:t>正确</w:t>
+      </w:r>
+      <w:r>
+        <w:rPr>
+          <w:rFonts w:hint="eastAsia"/>
+        </w:rPr>
+        <w:t>的波形</w:t>
+      </w:r>
+      <w:r>
+        <w:rPr>
+          <w:rFonts w:hint="eastAsia"/>
+        </w:rPr>
+        <w:t>。</w:t>
+      </w:r>
+    </w:p>
+    <w:p>
+      <w:pPr>
+        <w:rPr>
+          <w:rFonts w:hint="eastAsia"/>
+        </w:rPr>
+      </w:pPr>
+      <w:r>
+        <w:rPr>
+          <w:noProof/>
+        </w:rPr>
+        <w:drawing>
+          <wp:inline distT="0" distB="0" distL="0" distR="0" wp14:anchorId="2452A0CB" wp14:editId="6D1BA8B8">
+            <wp:extent cx="5274310" cy="1564640"/>
+            <wp:effectExtent l="0" t="0" r="2540" b="0"/>
+            <wp:docPr id="10" name="图片 10"/>
+            <wp:cNvGraphicFramePr>
+              <a:graphicFrameLocks xmlns:a="http://schemas.openxmlformats.org/drawingml/2006/main" noChangeAspect="1"/>
+            </wp:cNvGraphicFramePr>
+            <a:graphic xmlns:a="http://schemas.openxmlformats.org/drawingml/2006/main">
+              <a:graphicData uri="http://schemas.openxmlformats.org/drawingml/2006/picture">
+                <pic:pic xmlns:pic="http://schemas.openxmlformats.org/drawingml/2006/picture">
+                  <pic:nvPicPr>
+                    <pic:cNvPr id="0" name="Picture 3"/>
+                    <pic:cNvPicPr>
+                      <a:picLocks noChangeAspect="1" noChangeArrowheads="1"/>
+                    </pic:cNvPicPr>
+                  </pic:nvPicPr>
+                  <pic:blipFill>
+                    <a:blip r:embed="rId11">
+                      <a:extLst>
+                        <a:ext uri="{28A0092B-C50C-407E-A947-70E740481C1C}">
+                          <a14:useLocalDpi xmlns:a14="http://schemas.microsoft.com/office/drawing/2010/main" val="0"/>
+                        </a:ext>
+                      </a:extLst>
+                    </a:blip>
+                    <a:srcRect/>
+                    <a:stretch>
+                      <a:fillRect/>
+                    </a:stretch>
+                  </pic:blipFill>
+                  <pic:spPr bwMode="auto">
+                    <a:xfrm>
+                      <a:off x="0" y="0"/>
+                      <a:ext cx="5274310" cy="1564640"/>
+                    </a:xfrm>
+                    <a:prstGeom prst="rect">
+                      <a:avLst/>
+                    </a:prstGeom>
+                    <a:noFill/>
+                    <a:ln>
+                      <a:noFill/>
+                    </a:ln>
+                  </pic:spPr>
+                </pic:pic>
+              </a:graphicData>
+            </a:graphic>
+          </wp:inline>
+        </w:drawing>
+      </w:r>
+    </w:p>
+    <w:p>
+      <w:r>
+        <w:tab/>
+      </w:r>
+      <w:r>
+        <w:tab/>
+        <w:t>发送先置一的原因：再TIME2的控制下，如果不先将输出置为一，则需要在TIM2执行完一次中断之后才会进行载波发送，与实际不符合。</w:t>
+      </w:r>
+    </w:p>
+    <w:p>
+      <w:r>
+        <w:tab/>
+      </w:r>
+      <w:r>
+        <w:tab/>
+        <w:t>发送后置零的原因：TIMER3关闭时，有可能输出正处于高位，如不置零，将会一直保持，因此需要将其置为零。</w:t>
+      </w:r>
+    </w:p>
+    <w:p>
+      <w:r>
+        <w:tab/>
+      </w:r>
+      <w:r>
+        <w:tab/>
+        <w:t>这样才不会出现TIM2跳变之后，载波发送错误电压以及时序错误的情况。</w:t>
+      </w:r>
+    </w:p>
     <w:p>
       <w:r>
         <w:tab/>
@@ -1498,18 +1737,266 @@
     <w:p>
       <w:r>
         <w:tab/>
-        <w:t>1.红外编码下的波形输出</w:t>
-      </w:r>
-    </w:p>
-    <w:p>
-      <w:r>
-        <w:tab/>
-        <w:t>2.使用DMA的方式输出PWM波，从而减少CPU资源占用。</w:t>
-      </w:r>
-    </w:p>
-    <w:p>
-      <w:r>
-        <w:tab/>
+        <w:t>1.实际载波使用的38.46khz载波是10us高电平，16秒低电平，而使用定时器控制管脚开关无论如何变化重载值和分频值，都不能得到1us跳变一次的pwm波，最低只能达到1.67us，这样得到的载波频率不能达到38khz，后续需要使用定时器pwm模式。</w:t>
+      </w:r>
+    </w:p>
+    <w:p>
+      <w:r>
+        <w:tab/>
+        <w:t>2.itflag == 1时，如此CLEAR的原因，经测试，只有这样的组合才不会出现载波电平在关闭TIM3后仍然为一的情况。</w:t>
+      </w:r>
+    </w:p>
+    <w:p>
+      <w:r>
+        <w:tab/>
+        <w:t>3.__HAL_TIM_CLEAR_IT()如果不加，会出现2中所述现象，但只要加上八种clear类型中的任意一个就能解决问题，还需进一步研究原因。</w:t>
+      </w:r>
+    </w:p>
+    <w:p/>
+    <w:p>
+      <w:pPr>
+        <w:rPr>
+          <w:rFonts w:hint="eastAsia"/>
+        </w:rPr>
+      </w:pPr>
+      <w:r>
+        <w:rPr>
+          <w:rFonts w:hint="eastAsia"/>
+        </w:rPr>
+        <w:t>T</w:t>
+      </w:r>
+      <w:r>
+        <w:t>IMER3</w:t>
+      </w:r>
+      <w:r>
+        <w:rPr>
+          <w:rFonts w:hint="eastAsia"/>
+        </w:rPr>
+        <w:t>时钟为9</w:t>
+      </w:r>
+      <w:r>
+        <w:t>0MH</w:t>
+      </w:r>
+      <w:r>
+        <w:rPr>
+          <w:rFonts w:hint="eastAsia"/>
+        </w:rPr>
+        <w:t>z的原因，T</w:t>
+      </w:r>
+      <w:r>
+        <w:t>IMER2\3</w:t>
+      </w:r>
+      <w:r>
+        <w:rPr>
+          <w:rFonts w:hint="eastAsia"/>
+        </w:rPr>
+        <w:t>使用的时钟是A</w:t>
+      </w:r>
+      <w:r>
+        <w:t>PB1</w:t>
+      </w:r>
+      <w:r>
+        <w:rPr>
+          <w:rFonts w:hint="eastAsia"/>
+        </w:rPr>
+        <w:t>，按理说应该为4</w:t>
+      </w:r>
+      <w:r>
+        <w:t>5M</w:t>
+      </w:r>
+      <w:r>
+        <w:rPr>
+          <w:rFonts w:hint="eastAsia"/>
+        </w:rPr>
+        <w:t>，但stm</w:t>
+      </w:r>
+      <w:r>
+        <w:t>32f4</w:t>
+      </w:r>
+      <w:r>
+        <w:rPr>
+          <w:rFonts w:hint="eastAsia"/>
+        </w:rPr>
+        <w:t>的规则是A</w:t>
+      </w:r>
+      <w:r>
+        <w:t>PB1\2</w:t>
+      </w:r>
+      <w:r>
+        <w:rPr>
+          <w:rFonts w:hint="eastAsia"/>
+        </w:rPr>
+        <w:t>的分频系数为1时（见图，待求证）</w:t>
+      </w:r>
+    </w:p>
+    <w:p>
+      <w:r>
+        <w:rPr>
+          <w:noProof/>
+        </w:rPr>
+        <w:drawing>
+          <wp:inline distT="0" distB="0" distL="0" distR="0" wp14:anchorId="660AB361" wp14:editId="1BA82F10">
+            <wp:extent cx="5274310" cy="3283585"/>
+            <wp:effectExtent l="0" t="0" r="2540" b="0"/>
+            <wp:docPr id="12" name="图片 12"/>
+            <wp:cNvGraphicFramePr>
+              <a:graphicFrameLocks xmlns:a="http://schemas.openxmlformats.org/drawingml/2006/main" noChangeAspect="1"/>
+            </wp:cNvGraphicFramePr>
+            <a:graphic xmlns:a="http://schemas.openxmlformats.org/drawingml/2006/main">
+              <a:graphicData uri="http://schemas.openxmlformats.org/drawingml/2006/picture">
+                <pic:pic xmlns:pic="http://schemas.openxmlformats.org/drawingml/2006/picture">
+                  <pic:nvPicPr>
+                    <pic:cNvPr id="0" name="Picture 4"/>
+                    <pic:cNvPicPr>
+                      <a:picLocks noChangeAspect="1" noChangeArrowheads="1"/>
+                    </pic:cNvPicPr>
+                  </pic:nvPicPr>
+                  <pic:blipFill>
+                    <a:blip r:embed="rId12">
+                      <a:extLst>
+                        <a:ext uri="{28A0092B-C50C-407E-A947-70E740481C1C}">
+                          <a14:useLocalDpi xmlns:a14="http://schemas.microsoft.com/office/drawing/2010/main" val="0"/>
+                        </a:ext>
+                      </a:extLst>
+                    </a:blip>
+                    <a:srcRect/>
+                    <a:stretch>
+                      <a:fillRect/>
+                    </a:stretch>
+                  </pic:blipFill>
+                  <pic:spPr bwMode="auto">
+                    <a:xfrm>
+                      <a:off x="0" y="0"/>
+                      <a:ext cx="5274310" cy="3283585"/>
+                    </a:xfrm>
+                    <a:prstGeom prst="rect">
+                      <a:avLst/>
+                    </a:prstGeom>
+                    <a:noFill/>
+                    <a:ln>
+                      <a:noFill/>
+                    </a:ln>
+                  </pic:spPr>
+                </pic:pic>
+              </a:graphicData>
+            </a:graphic>
+          </wp:inline>
+        </w:drawing>
+      </w:r>
+    </w:p>
+    <w:p>
+      <w:pPr>
+        <w:rPr>
+          <w:rFonts w:hint="eastAsia"/>
+        </w:rPr>
+      </w:pPr>
+      <w:r>
+        <w:rPr>
+          <w:noProof/>
+        </w:rPr>
+        <w:lastRenderedPageBreak/>
+        <w:drawing>
+          <wp:inline distT="0" distB="0" distL="0" distR="0" wp14:anchorId="7414369D" wp14:editId="3449EAD2">
+            <wp:extent cx="5274310" cy="1402080"/>
+            <wp:effectExtent l="0" t="0" r="2540" b="7620"/>
+            <wp:docPr id="13" name="图片 13"/>
+            <wp:cNvGraphicFramePr>
+              <a:graphicFrameLocks xmlns:a="http://schemas.openxmlformats.org/drawingml/2006/main" noChangeAspect="1"/>
+            </wp:cNvGraphicFramePr>
+            <a:graphic xmlns:a="http://schemas.openxmlformats.org/drawingml/2006/main">
+              <a:graphicData uri="http://schemas.openxmlformats.org/drawingml/2006/picture">
+                <pic:pic xmlns:pic="http://schemas.openxmlformats.org/drawingml/2006/picture">
+                  <pic:nvPicPr>
+                    <pic:cNvPr id="0" name="Picture 5"/>
+                    <pic:cNvPicPr>
+                      <a:picLocks noChangeAspect="1" noChangeArrowheads="1"/>
+                    </pic:cNvPicPr>
+                  </pic:nvPicPr>
+                  <pic:blipFill>
+                    <a:blip r:embed="rId13">
+                      <a:extLst>
+                        <a:ext uri="{28A0092B-C50C-407E-A947-70E740481C1C}">
+                          <a14:useLocalDpi xmlns:a14="http://schemas.microsoft.com/office/drawing/2010/main" val="0"/>
+                        </a:ext>
+                      </a:extLst>
+                    </a:blip>
+                    <a:srcRect/>
+                    <a:stretch>
+                      <a:fillRect/>
+                    </a:stretch>
+                  </pic:blipFill>
+                  <pic:spPr bwMode="auto">
+                    <a:xfrm>
+                      <a:off x="0" y="0"/>
+                      <a:ext cx="5274310" cy="1402080"/>
+                    </a:xfrm>
+                    <a:prstGeom prst="rect">
+                      <a:avLst/>
+                    </a:prstGeom>
+                    <a:noFill/>
+                    <a:ln>
+                      <a:noFill/>
+                    </a:ln>
+                  </pic:spPr>
+                </pic:pic>
+              </a:graphicData>
+            </a:graphic>
+          </wp:inline>
+        </w:drawing>
+      </w:r>
+    </w:p>
+    <w:p>
+      <w:pPr>
+        <w:rPr>
+          <w:rFonts w:hint="eastAsia"/>
+        </w:rPr>
+      </w:pPr>
+      <w:r>
+        <w:rPr>
+          <w:rFonts w:hint="eastAsia"/>
+          <w:noProof/>
+        </w:rPr>
+        <w:drawing>
+          <wp:inline distT="0" distB="0" distL="0" distR="0" wp14:anchorId="08AA1BB1" wp14:editId="7021ABCC">
+            <wp:extent cx="5274310" cy="4683125"/>
+            <wp:effectExtent l="0" t="0" r="2540" b="3175"/>
+            <wp:docPr id="11" name="图片 11"/>
+            <wp:cNvGraphicFramePr>
+              <a:graphicFrameLocks xmlns:a="http://schemas.openxmlformats.org/drawingml/2006/main" noChangeAspect="1"/>
+            </wp:cNvGraphicFramePr>
+            <a:graphic xmlns:a="http://schemas.openxmlformats.org/drawingml/2006/main">
+              <a:graphicData uri="http://schemas.openxmlformats.org/drawingml/2006/picture">
+                <pic:pic xmlns:pic="http://schemas.openxmlformats.org/drawingml/2006/picture">
+                  <pic:nvPicPr>
+                    <pic:cNvPr id="11" name="图片 11"/>
+                    <pic:cNvPicPr/>
+                  </pic:nvPicPr>
+                  <pic:blipFill>
+                    <a:blip r:embed="rId14">
+                      <a:extLst>
+                        <a:ext uri="{28A0092B-C50C-407E-A947-70E740481C1C}">
+                          <a14:useLocalDpi xmlns:a14="http://schemas.microsoft.com/office/drawing/2010/main" val="0"/>
+                        </a:ext>
+                      </a:extLst>
+                    </a:blip>
+                    <a:stretch>
+                      <a:fillRect/>
+                    </a:stretch>
+                  </pic:blipFill>
+                  <pic:spPr>
+                    <a:xfrm>
+                      <a:off x="0" y="0"/>
+                      <a:ext cx="5274310" cy="4683125"/>
+                    </a:xfrm>
+                    <a:prstGeom prst="rect">
+                      <a:avLst/>
+                    </a:prstGeom>
+                  </pic:spPr>
+                </pic:pic>
+              </a:graphicData>
+            </a:graphic>
+          </wp:inline>
+        </w:drawing>
       </w:r>
     </w:p>
     <w:p>
@@ -1521,22 +2008,8 @@
     <w:p>
       <w:r>
         <w:tab/>
-        <w:t>20201201-007</w:t>
-      </w:r>
-    </w:p>
-    <w:p/>
-    <w:p/>
-    <w:p/>
-    <w:p/>
-    <w:p/>
-    <w:p/>
-    <w:p/>
-    <w:p>
-      <w:pPr>
-        <w:rPr>
-          <w:rFonts w:hint="eastAsia"/>
-        </w:rPr>
-      </w:pPr>
+        <w:t>20201206-008</w:t>
+      </w:r>
     </w:p>
     <w:sectPr>
       <w:pgSz w:w="11906" w:h="16838"/>

</xml_diff>

<commit_message>
20201222 add the diagnosis protocol and Application
</commit_message>
<xml_diff>
--- a/readme.docx
+++ b/readme.docx
@@ -14,12 +14,65 @@
     </w:p>
     <w:p>
       <w:r>
-        <w:t>When i finished it ,i will leave byd and find a new job</w:t>
-      </w:r>
-    </w:p>
-    <w:p>
-      <w:r>
-        <w:t>And i hope i can find some one that time</w:t>
+        <w:t xml:space="preserve">When </w:t>
+      </w:r>
+      <w:proofErr w:type="spellStart"/>
+      <w:r>
+        <w:t>i</w:t>
+      </w:r>
+      <w:proofErr w:type="spellEnd"/>
+      <w:r>
+        <w:t xml:space="preserve"> finished </w:t>
+      </w:r>
+      <w:proofErr w:type="gramStart"/>
+      <w:r>
+        <w:t>it ,</w:t>
+      </w:r>
+      <w:proofErr w:type="spellStart"/>
+      <w:r>
+        <w:t>i</w:t>
+      </w:r>
+      <w:proofErr w:type="spellEnd"/>
+      <w:proofErr w:type="gramEnd"/>
+      <w:r>
+        <w:t xml:space="preserve"> will leave </w:t>
+      </w:r>
+      <w:proofErr w:type="spellStart"/>
+      <w:r>
+        <w:t>byd</w:t>
+      </w:r>
+      <w:proofErr w:type="spellEnd"/>
+      <w:r>
+        <w:t xml:space="preserve"> and find a new job</w:t>
+      </w:r>
+    </w:p>
+    <w:p>
+      <w:r>
+        <w:t xml:space="preserve">And </w:t>
+      </w:r>
+      <w:proofErr w:type="spellStart"/>
+      <w:r>
+        <w:t>i</w:t>
+      </w:r>
+      <w:proofErr w:type="spellEnd"/>
+      <w:r>
+        <w:t xml:space="preserve"> hope </w:t>
+      </w:r>
+      <w:proofErr w:type="spellStart"/>
+      <w:r>
+        <w:t>i</w:t>
+      </w:r>
+      <w:proofErr w:type="spellEnd"/>
+      <w:r>
+        <w:t xml:space="preserve"> can find </w:t>
+      </w:r>
+      <w:proofErr w:type="spellStart"/>
+      <w:r>
+        <w:t>some one</w:t>
+      </w:r>
+      <w:proofErr w:type="spellEnd"/>
+      <w:r>
+        <w:t xml:space="preserve"> that time</w:t>
       </w:r>
     </w:p>
     <w:p>
@@ -88,7 +141,15 @@
     <w:p>
       <w:r>
         <w:tab/>
-        <w:t>1.串口调试工具的问题，傻逼工具打开后不能关闭，导致串口占用，使得不能接收数据。</w:t>
+        <w:t>1.串口调试工具的问题，</w:t>
+      </w:r>
+      <w:proofErr w:type="gramStart"/>
+      <w:r>
+        <w:t>傻逼工具</w:t>
+      </w:r>
+      <w:proofErr w:type="gramEnd"/>
+      <w:r>
+        <w:t>打开后不能关闭，导致串口占用，使得不能接收数据。</w:t>
       </w:r>
     </w:p>
     <w:p>
@@ -111,13 +172,61 @@
     <w:p>
       <w:r>
         <w:tab/>
-        <w:t>1.按理说，使用ST_LINK下载程序之后，不需要重新上电程序也能正常跑起来，但现在似乎不符合常理。</w:t>
-      </w:r>
-    </w:p>
-    <w:p>
-      <w:r>
-        <w:tab/>
-        <w:t>2.代码设置为先printf("hhhh"),之后while(1)间隔半秒输出hhhhi++,上电之后，按理说,程序已经开始跑起来了，在点击调试助手打开串口通道的过程中，log应该进入i++阶段的输出了，但每次都是打开串口通道，才开始输出 hhhh\hhhh0\hhhh1...</w:t>
+        <w:t>1.按理说，使用ST_LINK下载程序之后，不需要重新上</w:t>
+      </w:r>
+      <w:proofErr w:type="gramStart"/>
+      <w:r>
+        <w:t>电程序</w:t>
+      </w:r>
+      <w:proofErr w:type="gramEnd"/>
+      <w:r>
+        <w:t>也能正常跑起来，但现在似乎不符合常理。</w:t>
+      </w:r>
+    </w:p>
+    <w:p>
+      <w:r>
+        <w:tab/>
+        <w:t>2.代码设置为先</w:t>
+      </w:r>
+      <w:proofErr w:type="spellStart"/>
+      <w:r>
+        <w:t>printf</w:t>
+      </w:r>
+      <w:proofErr w:type="spellEnd"/>
+      <w:r>
+        <w:t>("</w:t>
+      </w:r>
+      <w:proofErr w:type="spellStart"/>
+      <w:r>
+        <w:t>hhhh</w:t>
+      </w:r>
+      <w:proofErr w:type="spellEnd"/>
+      <w:r>
+        <w:t>"),之后while(1)间隔半秒输出</w:t>
+      </w:r>
+      <w:proofErr w:type="spellStart"/>
+      <w:r>
+        <w:t>hhhhi</w:t>
+      </w:r>
+      <w:proofErr w:type="spellEnd"/>
+      <w:r>
+        <w:t>++,上电之后，按理说,程序已经开始跑起来了，在点击调试助手打开串口通道的过程中，log应该进入</w:t>
+      </w:r>
+      <w:proofErr w:type="spellStart"/>
+      <w:r>
+        <w:t>i</w:t>
+      </w:r>
+      <w:proofErr w:type="spellEnd"/>
+      <w:r>
+        <w:t xml:space="preserve">++阶段的输出了，但每次都是打开串口通道，才开始输出 </w:t>
+      </w:r>
+      <w:proofErr w:type="spellStart"/>
+      <w:r>
+        <w:t>hhhh</w:t>
+      </w:r>
+      <w:proofErr w:type="spellEnd"/>
+      <w:r>
+        <w:t>\hhhh0\hhhh1...</w:t>
       </w:r>
     </w:p>
     <w:p>
@@ -190,20 +299,59 @@
     <w:p>
       <w:r>
         <w:tab/>
-        <w:t>上传github:</w:t>
-      </w:r>
-    </w:p>
-    <w:p>
-      <w:r>
-        <w:tab/>
-        <w:t>1.添加ssh,创建github代码仓</w:t>
-      </w:r>
-    </w:p>
-    <w:p>
-      <w:r>
-        <w:tab/>
-        <w:t>2.git remote add origin git@github.com:michaelliao/learngit.git</w:t>
-      </w:r>
+        <w:t>上传</w:t>
+      </w:r>
+      <w:proofErr w:type="spellStart"/>
+      <w:r>
+        <w:t>github</w:t>
+      </w:r>
+      <w:proofErr w:type="spellEnd"/>
+      <w:r>
+        <w:t>:</w:t>
+      </w:r>
+    </w:p>
+    <w:p>
+      <w:r>
+        <w:tab/>
+        <w:t>1.添加</w:t>
+      </w:r>
+      <w:proofErr w:type="spellStart"/>
+      <w:r>
+        <w:t>ssh</w:t>
+      </w:r>
+      <w:proofErr w:type="spellEnd"/>
+      <w:r>
+        <w:t>,创建</w:t>
+      </w:r>
+      <w:proofErr w:type="spellStart"/>
+      <w:r>
+        <w:t>github</w:t>
+      </w:r>
+      <w:proofErr w:type="spellEnd"/>
+      <w:r>
+        <w:t>代码仓</w:t>
+      </w:r>
+    </w:p>
+    <w:p>
+      <w:r>
+        <w:tab/>
+        <w:t xml:space="preserve">2.git remote add origin </w:t>
+      </w:r>
+      <w:proofErr w:type="spellStart"/>
+      <w:proofErr w:type="gramStart"/>
+      <w:r>
+        <w:t>git@github.com:michaelliao</w:t>
+      </w:r>
+      <w:proofErr w:type="spellEnd"/>
+      <w:r>
+        <w:t>/</w:t>
+      </w:r>
+      <w:proofErr w:type="spellStart"/>
+      <w:r>
+        <w:t>learngit.git</w:t>
+      </w:r>
+      <w:proofErr w:type="spellEnd"/>
+      <w:proofErr w:type="gramEnd"/>
     </w:p>
     <w:p>
       <w:r>
@@ -480,15 +628,39 @@
     </w:p>
     <w:p>
       <w:r>
-        <w:t xml:space="preserve">    3.将上述问题修正之后，进行CAN报文发送，串口数据显示，前三帧数据发送正常，从第四帧开始提示发送错误，修正Can_Handle.Init.NART=ENABLE，使能禁止报文自动重传功能，应该是发送的报文每一帧都是一样的，导致CAN的三个mailbox一致，再次发</w:t>
-      </w:r>
-    </w:p>
-    <w:p>
-      <w:r>
-        <w:rPr>
-          <w:rFonts w:hint="eastAsia"/>
-        </w:rPr>
-        <w:t>送相同的报文时禁止自动重传，导致发送失败。</w:t>
+        <w:t xml:space="preserve">    3.将上述问题修正之后，进行CAN报文发送，串口数据显示，前三帧数据发送正常，从第四帧开始提示发送错误，修正</w:t>
+      </w:r>
+      <w:proofErr w:type="spellStart"/>
+      <w:r>
+        <w:t>Can_Handle.Init.NART</w:t>
+      </w:r>
+      <w:proofErr w:type="spellEnd"/>
+      <w:r>
+        <w:t>=ENABLE，使能禁止报文自动重传功能，应该是发送的</w:t>
+      </w:r>
+      <w:proofErr w:type="gramStart"/>
+      <w:r>
+        <w:t>报文每</w:t>
+      </w:r>
+      <w:proofErr w:type="gramEnd"/>
+      <w:r>
+        <w:t>一帧都是一样的，导致CAN的三个mailbox一致，再次发</w:t>
+      </w:r>
+    </w:p>
+    <w:p>
+      <w:proofErr w:type="gramStart"/>
+      <w:r>
+        <w:rPr>
+          <w:rFonts w:hint="eastAsia"/>
+        </w:rPr>
+        <w:t>送相同</w:t>
+      </w:r>
+      <w:proofErr w:type="gramEnd"/>
+      <w:r>
+        <w:rPr>
+          <w:rFonts w:hint="eastAsia"/>
+        </w:rPr>
+        <w:t>的报文时禁止自动重传，导致发送失败。</w:t>
       </w:r>
     </w:p>
     <w:p/>
@@ -501,7 +673,15 @@
     <w:p>
       <w:r>
         <w:tab/>
-        <w:t>bitrate = APB1 / (1 + BS1 + BS2) / Prescaler;</w:t>
+        <w:t xml:space="preserve">bitrate = APB1 / (1 + BS1 + BS2) / </w:t>
+      </w:r>
+      <w:proofErr w:type="spellStart"/>
+      <w:r>
+        <w:t>Prescaler</w:t>
+      </w:r>
+      <w:proofErr w:type="spellEnd"/>
+      <w:r>
+        <w:t>;</w:t>
       </w:r>
     </w:p>
     <w:p>
@@ -562,7 +742,15 @@
     <w:p>
       <w:r>
         <w:tab/>
-        <w:t>解决CAN报文接收失败、系统卡死的问题,替换掉正点老旧sdk。</w:t>
+        <w:t>解决CAN报文接收失败、系统卡死的问题,替换掉正点老旧</w:t>
+      </w:r>
+      <w:proofErr w:type="spellStart"/>
+      <w:r>
+        <w:t>sdk</w:t>
+      </w:r>
+      <w:proofErr w:type="spellEnd"/>
+      <w:r>
+        <w:t>。</w:t>
       </w:r>
     </w:p>
     <w:p>
@@ -574,21 +762,45 @@
     <w:p>
       <w:r>
         <w:tab/>
-        <w:t>2.系统卡死的原因是 can接收中断没有配置正确。CAN_RX_IRQ 在 stm32f4xx_it.c中应该有定义 void CAN_RX_IRQHandler(void)，正点原子的代码比较老旧，并没有找到相应的内容，将其替换为野火的代码后测试可以通过。</w:t>
-      </w:r>
-    </w:p>
-    <w:p>
-      <w:r>
-        <w:tab/>
-        <w:t>3.在参考手册之中有这么一段话：要注意如果设置了接收报文中断，必须要在中断内调用HAL_CAN_Receive_IT 函数读取接收FIFO 的内容，因为只有这样才能清除该FIFO 的接收中断标志，如果不在中断内调用它清除标志的话，一旦接收到报文，STM32 会不</w:t>
-      </w:r>
-    </w:p>
-    <w:p>
-      <w:r>
-        <w:rPr>
-          <w:rFonts w:hint="eastAsia"/>
-        </w:rPr>
-        <w:t>断进入中断服务函数，导致程序卡死。</w:t>
+        <w:t xml:space="preserve">2.系统卡死的原因是 can接收中断没有配置正确。CAN_RX_IRQ 在 stm32f4xx_it.c中应该有定义 void </w:t>
+      </w:r>
+      <w:proofErr w:type="spellStart"/>
+      <w:r>
+        <w:t>CAN_RX_IRQHandler</w:t>
+      </w:r>
+      <w:proofErr w:type="spellEnd"/>
+      <w:r>
+        <w:t>(void)，正点原子的代码比较老旧，并没有找到相应的内容，将其替换为野火的代码后测试可以通过。</w:t>
+      </w:r>
+    </w:p>
+    <w:p>
+      <w:r>
+        <w:tab/>
+        <w:t>3.在参考手册之中有这么一段话：要注意如果设置了接收报文中断，必须要在中断内调用</w:t>
+      </w:r>
+      <w:proofErr w:type="spellStart"/>
+      <w:r>
+        <w:t>HAL_CAN_Receive_IT</w:t>
+      </w:r>
+      <w:proofErr w:type="spellEnd"/>
+      <w:r>
+        <w:t xml:space="preserve"> 函数读取接收FIFO 的内容，因为只有这样才能清除该FIFO 的接收中断标志，如果不在中断内调用它清除标志的话，一旦接收到报文，STM32 会不</w:t>
+      </w:r>
+    </w:p>
+    <w:p>
+      <w:proofErr w:type="gramStart"/>
+      <w:r>
+        <w:rPr>
+          <w:rFonts w:hint="eastAsia"/>
+        </w:rPr>
+        <w:t>断进入</w:t>
+      </w:r>
+      <w:proofErr w:type="gramEnd"/>
+      <w:r>
+        <w:rPr>
+          <w:rFonts w:hint="eastAsia"/>
+        </w:rPr>
+        <w:t>中断服务函数，导致程序卡死。</w:t>
       </w:r>
     </w:p>
     <w:p/>
@@ -706,11 +918,19 @@
       <w:r>
         <w:t>AN</w:t>
       </w:r>
-      <w:r>
-        <w:rPr>
-          <w:rFonts w:hint="eastAsia"/>
-        </w:rPr>
-        <w:t>筛选器进行配置，将</w:t>
+      <w:proofErr w:type="gramStart"/>
+      <w:r>
+        <w:rPr>
+          <w:rFonts w:hint="eastAsia"/>
+        </w:rPr>
+        <w:t>筛选器</w:t>
+      </w:r>
+      <w:proofErr w:type="gramEnd"/>
+      <w:r>
+        <w:rPr>
+          <w:rFonts w:hint="eastAsia"/>
+        </w:rPr>
+        <w:t>进行配置，将</w:t>
       </w:r>
       <w:r>
         <w:t>CAN_ID_EXT</w:t>
@@ -760,9 +980,11 @@
         </w:rPr>
         <w:t>，并在接收中断函数中将</w:t>
       </w:r>
+      <w:proofErr w:type="spellStart"/>
       <w:r>
         <w:t>pRxMsg</w:t>
       </w:r>
+      <w:proofErr w:type="spellEnd"/>
       <w:r>
         <w:t>-</w:t>
       </w:r>
@@ -861,6 +1083,7 @@
       <w:pPr>
         <w:ind w:firstLine="420"/>
       </w:pPr>
+      <w:proofErr w:type="spellStart"/>
       <w:r>
         <w:rPr>
           <w:rFonts w:hint="eastAsia"/>
@@ -874,7 +1097,14 @@
         <w:rPr>
           <w:rFonts w:hint="eastAsia"/>
         </w:rPr>
-        <w:t>d的起始位置为第2</w:t>
+        <w:t>d</w:t>
+      </w:r>
+      <w:proofErr w:type="spellEnd"/>
+      <w:r>
+        <w:rPr>
+          <w:rFonts w:hint="eastAsia"/>
+        </w:rPr>
+        <w:t>的起始位置为第2</w:t>
       </w:r>
       <w:r>
         <w:t>2</w:t>
@@ -885,6 +1115,7 @@
         </w:rPr>
         <w:t>位，</w:t>
       </w:r>
+      <w:proofErr w:type="spellStart"/>
       <w:r>
         <w:t>E</w:t>
       </w:r>
@@ -897,6 +1128,7 @@
       <w:r>
         <w:t>Id</w:t>
       </w:r>
+      <w:proofErr w:type="spellEnd"/>
       <w:r>
         <w:rPr>
           <w:rFonts w:hint="eastAsia"/>
@@ -938,7 +1170,21 @@
         <w:rPr>
           <w:rFonts w:hint="eastAsia"/>
         </w:rPr>
-        <w:t>位筛选器模式的使用。</w:t>
+        <w:t>位</w:t>
+      </w:r>
+      <w:proofErr w:type="gramStart"/>
+      <w:r>
+        <w:rPr>
+          <w:rFonts w:hint="eastAsia"/>
+        </w:rPr>
+        <w:t>筛选器模式</w:t>
+      </w:r>
+      <w:proofErr w:type="gramEnd"/>
+      <w:r>
+        <w:rPr>
+          <w:rFonts w:hint="eastAsia"/>
+        </w:rPr>
+        <w:t>的使用。</w:t>
       </w:r>
       <w:r>
         <w:t xml:space="preserve"> </w:t>
@@ -1024,7 +1270,15 @@
       </w:r>
       <w:r>
         <w:tab/>
-        <w:t>波形出现周期性上升下降沿，高电平仅维持几微秒。----将触发条件设置为电平触发仍不行</w:t>
+        <w:t>波形出现周期性上升下降沿，高电平仅维持几微秒。----将触发条件设置为电平</w:t>
+      </w:r>
+      <w:proofErr w:type="gramStart"/>
+      <w:r>
+        <w:t>触发仍</w:t>
+      </w:r>
+      <w:proofErr w:type="gramEnd"/>
+      <w:r>
+        <w:t>不行</w:t>
       </w:r>
     </w:p>
     <w:p>
@@ -1204,7 +1458,23 @@
     <w:p>
       <w:r>
         <w:tab/>
-        <w:t>在无数次检查代码以及设置分频系数、自动重载值仍然不能得到规律的pwm波形之后，尝试着检查逻辑分析仪的使用，将阈值电压设置为2.7V之后，得到了波形输出。</w:t>
+        <w:t>在无数次检查代码以及设置分频系数、自动</w:t>
+      </w:r>
+      <w:proofErr w:type="gramStart"/>
+      <w:r>
+        <w:t>重载值</w:t>
+      </w:r>
+      <w:proofErr w:type="gramEnd"/>
+      <w:r>
+        <w:t>仍然不能得到规律的</w:t>
+      </w:r>
+      <w:proofErr w:type="spellStart"/>
+      <w:r>
+        <w:t>pwm</w:t>
+      </w:r>
+      <w:proofErr w:type="spellEnd"/>
+      <w:r>
+        <w:t>波形之后，尝试着检查逻辑分析仪的使用，将阈值电压设置为2.7V之后，得到了波形输出。</w:t>
       </w:r>
     </w:p>
     <w:p/>
@@ -1274,114 +1544,207 @@
       </w:r>
       <w:r>
         <w:tab/>
-        <w:t>使用TIMER2控制TIMER3输出载波，TIM2每隔500ms中断一次，itflag翻转，itflag == 0时发送</w:t>
-      </w:r>
-    </w:p>
-    <w:p>
-      <w:r>
-        <w:tab/>
-      </w:r>
-      <w:r>
-        <w:tab/>
-      </w:r>
-      <w:r>
-        <w:tab/>
-        <w:t>HAL_GPIO_WritePin(NEC_GPIO_PORT, NEC_PIN, GPIO_PIN_SET);</w:t>
-      </w:r>
-    </w:p>
-    <w:p>
-      <w:r>
-        <w:tab/>
-      </w:r>
-      <w:r>
-        <w:tab/>
-      </w:r>
-      <w:r>
-        <w:tab/>
-        <w:t>HAL_TIM_Base_Start_IT(&amp;TIM3_Handler);</w:t>
-      </w:r>
-    </w:p>
-    <w:p>
-      <w:r>
-        <w:tab/>
-      </w:r>
-      <w:r>
-        <w:tab/>
-        <w:t>itflag == 1时不发送</w:t>
-      </w:r>
-    </w:p>
-    <w:p>
-      <w:r>
-        <w:tab/>
-      </w:r>
-      <w:r>
-        <w:tab/>
-      </w:r>
-      <w:r>
-        <w:tab/>
-        <w:t>__HAL_TIM_CLEAR_IT(&amp;TIM3_Handler, TIM_IT_UPDATE | TIM_IT_CC1);</w:t>
-      </w:r>
-    </w:p>
-    <w:p>
-      <w:r>
-        <w:tab/>
-      </w:r>
-      <w:r>
-        <w:tab/>
-      </w:r>
-      <w:r>
-        <w:tab/>
-        <w:t>__HAL_TIM_CLEAR_FLAG(&amp;TIM3_Handler, TIM_FLAG_UPDATE);</w:t>
-      </w:r>
-    </w:p>
-    <w:p>
-      <w:r>
-        <w:tab/>
-      </w:r>
-      <w:r>
-        <w:tab/>
-      </w:r>
-      <w:r>
-        <w:tab/>
-        <w:t>HAL_NVIC_DisableIRQ(TIM3_IRQn);</w:t>
-      </w:r>
-      <w:r>
-        <w:tab/>
-      </w:r>
-      <w:r>
-        <w:tab/>
-      </w:r>
-    </w:p>
-    <w:p>
-      <w:r>
-        <w:tab/>
-      </w:r>
-      <w:r>
-        <w:tab/>
-      </w:r>
-      <w:r>
-        <w:tab/>
-        <w:t>HAL_TIM_Base_Stop_IT(&amp;TIM3_Handler);</w:t>
-      </w:r>
-    </w:p>
-    <w:p>
-      <w:r>
-        <w:tab/>
-      </w:r>
-      <w:r>
-        <w:tab/>
-      </w:r>
-      <w:r>
-        <w:tab/>
-        <w:t>HAL_GPIO_WritePin(NEC_GPIO_PORT, NEC_PIN, GPIO_PIN_RESET);</w:t>
-      </w:r>
-    </w:p>
-    <w:p>
-      <w:pPr>
-        <w:rPr>
-          <w:rFonts w:hint="eastAsia"/>
-        </w:rPr>
-      </w:pPr>
+        <w:t>使用TIMER2控制TIMER3输出载波，TIM2每隔500ms中断一次，</w:t>
+      </w:r>
+      <w:proofErr w:type="spellStart"/>
+      <w:r>
+        <w:t>itflag</w:t>
+      </w:r>
+      <w:proofErr w:type="spellEnd"/>
+      <w:r>
+        <w:t>翻转，</w:t>
+      </w:r>
+      <w:proofErr w:type="spellStart"/>
+      <w:r>
+        <w:t>itflag</w:t>
+      </w:r>
+      <w:proofErr w:type="spellEnd"/>
+      <w:r>
+        <w:t xml:space="preserve"> == 0时发送</w:t>
+      </w:r>
+    </w:p>
+    <w:p>
+      <w:r>
+        <w:tab/>
+      </w:r>
+      <w:r>
+        <w:tab/>
+      </w:r>
+      <w:r>
+        <w:tab/>
+      </w:r>
+      <w:proofErr w:type="spellStart"/>
+      <w:r>
+        <w:t>HAL_GPIO_</w:t>
+      </w:r>
+      <w:proofErr w:type="gramStart"/>
+      <w:r>
+        <w:t>WritePin</w:t>
+      </w:r>
+      <w:proofErr w:type="spellEnd"/>
+      <w:r>
+        <w:t>(</w:t>
+      </w:r>
+      <w:proofErr w:type="gramEnd"/>
+      <w:r>
+        <w:t>NEC_GPIO_PORT, NEC_PIN, GPIO_PIN_SET);</w:t>
+      </w:r>
+    </w:p>
+    <w:p>
+      <w:r>
+        <w:tab/>
+      </w:r>
+      <w:r>
+        <w:tab/>
+      </w:r>
+      <w:r>
+        <w:tab/>
+      </w:r>
+      <w:proofErr w:type="spellStart"/>
+      <w:r>
+        <w:t>HAL_TIM_Base_Start_IT</w:t>
+      </w:r>
+      <w:proofErr w:type="spellEnd"/>
+      <w:r>
+        <w:t>(&amp;TIM3_Handler);</w:t>
+      </w:r>
+    </w:p>
+    <w:p>
+      <w:r>
+        <w:tab/>
+      </w:r>
+      <w:r>
+        <w:tab/>
+      </w:r>
+      <w:proofErr w:type="spellStart"/>
+      <w:r>
+        <w:t>itflag</w:t>
+      </w:r>
+      <w:proofErr w:type="spellEnd"/>
+      <w:r>
+        <w:t xml:space="preserve"> == 1时不发送</w:t>
+      </w:r>
+    </w:p>
+    <w:p>
+      <w:r>
+        <w:tab/>
+      </w:r>
+      <w:r>
+        <w:tab/>
+      </w:r>
+      <w:r>
+        <w:tab/>
+        <w:t>__HAL_TIM_CLEAR_</w:t>
+      </w:r>
+      <w:proofErr w:type="gramStart"/>
+      <w:r>
+        <w:t>IT(</w:t>
+      </w:r>
+      <w:proofErr w:type="gramEnd"/>
+      <w:r>
+        <w:t>&amp;TIM3_Handler, TIM_IT_UPDATE | TIM_IT_CC1);</w:t>
+      </w:r>
+    </w:p>
+    <w:p>
+      <w:r>
+        <w:tab/>
+      </w:r>
+      <w:r>
+        <w:tab/>
+      </w:r>
+      <w:r>
+        <w:tab/>
+        <w:t>__HAL_TIM_CLEAR_</w:t>
+      </w:r>
+      <w:proofErr w:type="gramStart"/>
+      <w:r>
+        <w:t>FLAG(</w:t>
+      </w:r>
+      <w:proofErr w:type="gramEnd"/>
+      <w:r>
+        <w:t>&amp;TIM3_Handler, TIM_FLAG_UPDATE);</w:t>
+      </w:r>
+    </w:p>
+    <w:p>
+      <w:r>
+        <w:tab/>
+      </w:r>
+      <w:r>
+        <w:tab/>
+      </w:r>
+      <w:r>
+        <w:tab/>
+      </w:r>
+      <w:proofErr w:type="spellStart"/>
+      <w:r>
+        <w:t>HAL_NVIC_</w:t>
+      </w:r>
+      <w:proofErr w:type="gramStart"/>
+      <w:r>
+        <w:t>DisableIRQ</w:t>
+      </w:r>
+      <w:proofErr w:type="spellEnd"/>
+      <w:r>
+        <w:t>(</w:t>
+      </w:r>
+      <w:proofErr w:type="gramEnd"/>
+      <w:r>
+        <w:t>TIM3_IRQn);</w:t>
+      </w:r>
+      <w:r>
+        <w:tab/>
+      </w:r>
+      <w:r>
+        <w:tab/>
+      </w:r>
+    </w:p>
+    <w:p>
+      <w:r>
+        <w:tab/>
+      </w:r>
+      <w:r>
+        <w:tab/>
+      </w:r>
+      <w:r>
+        <w:tab/>
+      </w:r>
+      <w:proofErr w:type="spellStart"/>
+      <w:r>
+        <w:t>HAL_TIM_Base_Stop_IT</w:t>
+      </w:r>
+      <w:proofErr w:type="spellEnd"/>
+      <w:r>
+        <w:t>(&amp;TIM3_Handler);</w:t>
+      </w:r>
+    </w:p>
+    <w:p>
+      <w:r>
+        <w:tab/>
+      </w:r>
+      <w:r>
+        <w:tab/>
+      </w:r>
+      <w:r>
+        <w:tab/>
+      </w:r>
+      <w:proofErr w:type="spellStart"/>
+      <w:r>
+        <w:t>HAL_GPIO_</w:t>
+      </w:r>
+      <w:proofErr w:type="gramStart"/>
+      <w:r>
+        <w:t>WritePin</w:t>
+      </w:r>
+      <w:proofErr w:type="spellEnd"/>
+      <w:r>
+        <w:t>(</w:t>
+      </w:r>
+      <w:proofErr w:type="gramEnd"/>
+      <w:r>
+        <w:t>NEC_GPIO_PORT, NEC_PIN, GPIO_PIN_RESET);</w:t>
+      </w:r>
+    </w:p>
+    <w:p>
       <w:r>
         <w:rPr>
           <w:noProof/>
@@ -1476,11 +1839,6 @@
       </w:r>
     </w:p>
     <w:p>
-      <w:pPr>
-        <w:rPr>
-          <w:rFonts w:hint="eastAsia"/>
-        </w:rPr>
-      </w:pPr>
       <w:r>
         <w:tab/>
       </w:r>
@@ -1490,8 +1848,13 @@
         </w:rPr>
         <w:t>在</w:t>
       </w:r>
-      <w:r>
-        <w:t>itflag == 1时</w:t>
+      <w:proofErr w:type="spellStart"/>
+      <w:r>
+        <w:t>itflag</w:t>
+      </w:r>
+      <w:proofErr w:type="spellEnd"/>
+      <w:r>
+        <w:t xml:space="preserve"> == 1时</w:t>
       </w:r>
       <w:r>
         <w:rPr>
@@ -1499,9 +1862,11 @@
         </w:rPr>
         <w:t>，先是</w:t>
       </w:r>
+      <w:proofErr w:type="spellStart"/>
       <w:r>
         <w:t>HAL_TIM_Base_Stop_IT</w:t>
       </w:r>
+      <w:proofErr w:type="spellEnd"/>
       <w:r>
         <w:rPr>
           <w:rFonts w:hint="eastAsia"/>
@@ -1574,11 +1939,6 @@
       </w:r>
     </w:p>
     <w:p>
-      <w:pPr>
-        <w:rPr>
-          <w:rFonts w:hint="eastAsia"/>
-        </w:rPr>
-      </w:pPr>
       <w:r>
         <w:rPr>
           <w:rFonts w:hint="eastAsia"/>
@@ -1620,7 +1980,21 @@
         <w:rPr>
           <w:rFonts w:hint="eastAsia"/>
         </w:rPr>
-        <w:t>的中断，在经过一些列的排列组合后，得到此时的组合，可以实现</w:t>
+        <w:t>的中断，在经过</w:t>
+      </w:r>
+      <w:proofErr w:type="gramStart"/>
+      <w:r>
+        <w:rPr>
+          <w:rFonts w:hint="eastAsia"/>
+        </w:rPr>
+        <w:t>一些列</w:t>
+      </w:r>
+      <w:proofErr w:type="gramEnd"/>
+      <w:r>
+        <w:rPr>
+          <w:rFonts w:hint="eastAsia"/>
+        </w:rPr>
+        <w:t>的排列组合后，得到此时的组合，可以实现</w:t>
       </w:r>
       <w:r>
         <w:rPr>
@@ -1642,11 +2016,6 @@
       </w:r>
     </w:p>
     <w:p>
-      <w:pPr>
-        <w:rPr>
-          <w:rFonts w:hint="eastAsia"/>
-        </w:rPr>
-      </w:pPr>
       <w:r>
         <w:rPr>
           <w:noProof/>
@@ -1707,7 +2076,15 @@
       </w:r>
       <w:r>
         <w:tab/>
-        <w:t>发送先置一的原因：再TIME2的控制下，如果不先将输出置为一，则需要在TIM2执行完一次中断之后才会进行载波发送，与实际不符合。</w:t>
+        <w:t>发送先置</w:t>
+      </w:r>
+      <w:proofErr w:type="gramStart"/>
+      <w:r>
+        <w:t>一</w:t>
+      </w:r>
+      <w:proofErr w:type="gramEnd"/>
+      <w:r>
+        <w:t>的原因：再TIME2的控制下，如果不先将输出置为一，则需要在TIM2执行完一次中断之后才会进行载波发送，与实际不符合。</w:t>
       </w:r>
     </w:p>
     <w:p>
@@ -1737,7 +2114,31 @@
     <w:p>
       <w:r>
         <w:tab/>
-        <w:t>1.实际载波使用的38.46khz载波是10us高电平，16秒低电平，而使用定时器控制管脚开关无论如何变化重载值和分频值，都不能得到1us跳变一次的pwm波，最低只能达到1.67us，这样得到的载波频率不能达到38khz，后续需要使用定时器pwm模式。</w:t>
+        <w:t>1.实际载波使用的38.46khz载波是10us高电平，16秒低电平，而使用定时器控制管脚开关无论如何变化</w:t>
+      </w:r>
+      <w:proofErr w:type="gramStart"/>
+      <w:r>
+        <w:t>重载值</w:t>
+      </w:r>
+      <w:proofErr w:type="gramEnd"/>
+      <w:r>
+        <w:t>和分频值，都不能得到1us跳变一次的</w:t>
+      </w:r>
+      <w:proofErr w:type="spellStart"/>
+      <w:r>
+        <w:t>pwm</w:t>
+      </w:r>
+      <w:proofErr w:type="spellEnd"/>
+      <w:r>
+        <w:t>波，最低只能达到1.67us，这样得到的载波频率不能达到38khz，后续需要使用定时器</w:t>
+      </w:r>
+      <w:proofErr w:type="spellStart"/>
+      <w:r>
+        <w:t>pwm</w:t>
+      </w:r>
+      <w:proofErr w:type="spellEnd"/>
+      <w:r>
+        <w:t>模式。</w:t>
       </w:r>
     </w:p>
     <w:p>
@@ -1754,11 +2155,6 @@
     </w:p>
     <w:p/>
     <w:p>
-      <w:pPr>
-        <w:rPr>
-          <w:rFonts w:hint="eastAsia"/>
-        </w:rPr>
-      </w:pPr>
       <w:r>
         <w:rPr>
           <w:rFonts w:hint="eastAsia"/>
@@ -1885,11 +2281,6 @@
       </w:r>
     </w:p>
     <w:p>
-      <w:pPr>
-        <w:rPr>
-          <w:rFonts w:hint="eastAsia"/>
-        </w:rPr>
-      </w:pPr>
       <w:r>
         <w:rPr>
           <w:noProof/>
@@ -1946,11 +2337,6 @@
       </w:r>
     </w:p>
     <w:p>
-      <w:pPr>
-        <w:rPr>
-          <w:rFonts w:hint="eastAsia"/>
-        </w:rPr>
-      </w:pPr>
       <w:r>
         <w:rPr>
           <w:rFonts w:hint="eastAsia"/>
@@ -2009,6 +2395,103 @@
       <w:r>
         <w:tab/>
         <w:t>20201206-008</w:t>
+      </w:r>
+    </w:p>
+    <w:p/>
+    <w:p/>
+    <w:p/>
+    <w:p/>
+    <w:p/>
+    <w:p/>
+    <w:p/>
+    <w:p/>
+    <w:p/>
+    <w:p/>
+    <w:p>
+      <w:r>
+        <w:lastRenderedPageBreak/>
+        <w:t>2020-12-022</w:t>
+      </w:r>
+    </w:p>
+    <w:p>
+      <w:r>
+        <w:tab/>
+        <w:t>添加诊断协议宏定义，添加APP部分代码模板。</w:t>
+      </w:r>
+    </w:p>
+    <w:p>
+      <w:r>
+        <w:tab/>
+        <w:t>添加了常用的诊断服务id,测试了相关的19服务子功能。</w:t>
+      </w:r>
+    </w:p>
+    <w:p>
+      <w:r>
+        <w:tab/>
+        <w:t>version:</w:t>
+      </w:r>
+    </w:p>
+    <w:p>
+      <w:r>
+        <w:tab/>
+        <w:t>20201222-009</w:t>
+      </w:r>
+    </w:p>
+    <w:p/>
+    <w:p/>
+    <w:p/>
+    <w:p>
+      <w:pPr>
+        <w:rPr>
+          <w:rFonts w:hint="eastAsia"/>
+        </w:rPr>
+      </w:pPr>
+      <w:r>
+        <w:rPr>
+          <w:rFonts w:hint="eastAsia"/>
+          <w:noProof/>
+        </w:rPr>
+        <w:drawing>
+          <wp:inline distT="0" distB="0" distL="0" distR="0" wp14:anchorId="4ECE7E1A" wp14:editId="71E29936">
+            <wp:extent cx="5274310" cy="1046480"/>
+            <wp:effectExtent l="0" t="0" r="2540" b="1270"/>
+            <wp:docPr id="7" name="图片 7"/>
+            <wp:cNvGraphicFramePr>
+              <a:graphicFrameLocks xmlns:a="http://schemas.openxmlformats.org/drawingml/2006/main" noChangeAspect="1"/>
+            </wp:cNvGraphicFramePr>
+            <a:graphic xmlns:a="http://schemas.openxmlformats.org/drawingml/2006/main">
+              <a:graphicData uri="http://schemas.openxmlformats.org/drawingml/2006/picture">
+                <pic:pic xmlns:pic="http://schemas.openxmlformats.org/drawingml/2006/picture">
+                  <pic:nvPicPr>
+                    <pic:cNvPr id="7" name="图片 7"/>
+                    <pic:cNvPicPr/>
+                  </pic:nvPicPr>
+                  <pic:blipFill>
+                    <a:blip r:embed="rId15">
+                      <a:extLst>
+                        <a:ext uri="{28A0092B-C50C-407E-A947-70E740481C1C}">
+                          <a14:useLocalDpi xmlns:a14="http://schemas.microsoft.com/office/drawing/2010/main" val="0"/>
+                        </a:ext>
+                      </a:extLst>
+                    </a:blip>
+                    <a:stretch>
+                      <a:fillRect/>
+                    </a:stretch>
+                  </pic:blipFill>
+                  <pic:spPr>
+                    <a:xfrm>
+                      <a:off x="0" y="0"/>
+                      <a:ext cx="5274310" cy="1046480"/>
+                    </a:xfrm>
+                    <a:prstGeom prst="rect">
+                      <a:avLst/>
+                    </a:prstGeom>
+                  </pic:spPr>
+                </pic:pic>
+              </a:graphicData>
+            </a:graphic>
+          </wp:inline>
+        </w:drawing>
       </w:r>
     </w:p>
     <w:sectPr>

</xml_diff>